<commit_message>
update on navigation bar in all pages
</commit_message>
<xml_diff>
--- a/LogicLine Report.docx
+++ b/LogicLine Report.docx
@@ -729,35 +729,23 @@
     </w:p>
     <w:p>
       <w:pPr>
-        <w:rPr>
-          <w:rFonts w:asciiTheme="majorBidi" w:hAnsiTheme="majorBidi" w:cstheme="majorBidi"/>
-          <w:b/>
-          <w:bCs/>
-          <w:sz w:val="28"/>
-          <w:szCs w:val="28"/>
-        </w:rPr>
-      </w:pPr>
-      <w:r>
-        <w:rPr>
-          <w:rFonts w:asciiTheme="majorBidi" w:hAnsiTheme="majorBidi" w:cstheme="majorBidi"/>
-          <w:b/>
-          <w:bCs/>
-          <w:sz w:val="28"/>
-          <w:szCs w:val="28"/>
-        </w:rPr>
-        <w:t>//overview</w:t>
-      </w:r>
-    </w:p>
-    <w:p>
-      <w:pPr>
-        <w:rPr>
-          <w:rFonts w:asciiTheme="majorBidi" w:hAnsiTheme="majorBidi" w:cstheme="majorBidi"/>
-          <w:b/>
-          <w:bCs/>
-          <w:sz w:val="28"/>
-          <w:szCs w:val="28"/>
-        </w:rPr>
-      </w:pPr>
+        <w:spacing w:line="360" w:lineRule="auto"/>
+        <w:ind w:firstLine="360"/>
+        <w:jc w:val="both"/>
+        <w:rPr>
+          <w:rFonts w:asciiTheme="majorBidi" w:hAnsiTheme="majorBidi" w:cstheme="majorBidi"/>
+          <w:sz w:val="24"/>
+          <w:szCs w:val="24"/>
+        </w:rPr>
+      </w:pPr>
+      <w:r>
+        <w:rPr>
+          <w:rFonts w:asciiTheme="majorBidi" w:hAnsiTheme="majorBidi" w:cstheme="majorBidi"/>
+          <w:sz w:val="24"/>
+          <w:szCs w:val="24"/>
+        </w:rPr>
+        <w:t>The main objective of this project is to utilize the knowledge and skills acquired in the CMPS350 course to create an E-commerce platform. This platform will facilitate the buying and selling of items, as well as provide users with the ability to track their transaction history, which will record all activities carried out on the platform.</w:t>
+      </w:r>
     </w:p>
     <w:p>
       <w:pPr>
@@ -825,6 +813,389 @@
     </w:p>
     <w:p>
       <w:pPr>
+        <w:ind w:left="720" w:firstLine="360"/>
+        <w:jc w:val="both"/>
+        <w:rPr>
+          <w:rFonts w:asciiTheme="majorBidi" w:hAnsiTheme="majorBidi" w:cstheme="majorBidi"/>
+          <w:sz w:val="24"/>
+          <w:szCs w:val="24"/>
+        </w:rPr>
+      </w:pPr>
+      <w:r>
+        <w:rPr>
+          <w:rFonts w:asciiTheme="majorBidi" w:hAnsiTheme="majorBidi" w:cstheme="majorBidi"/>
+          <w:sz w:val="24"/>
+          <w:szCs w:val="24"/>
+        </w:rPr>
+        <w:t xml:space="preserve">Initially, we </w:t>
+      </w:r>
+      <w:r>
+        <w:rPr>
+          <w:rFonts w:asciiTheme="majorBidi" w:hAnsiTheme="majorBidi" w:cstheme="majorBidi"/>
+          <w:sz w:val="24"/>
+          <w:szCs w:val="24"/>
+        </w:rPr>
+        <w:t>began</w:t>
+      </w:r>
+      <w:r>
+        <w:rPr>
+          <w:rFonts w:asciiTheme="majorBidi" w:hAnsiTheme="majorBidi" w:cstheme="majorBidi"/>
+          <w:sz w:val="24"/>
+          <w:szCs w:val="24"/>
+        </w:rPr>
+        <w:t xml:space="preserve"> brainstorming the front-end design of the platform based on the specified requirements.</w:t>
+      </w:r>
+    </w:p>
+    <w:p>
+      <w:pPr>
+        <w:ind w:firstLine="720"/>
+        <w:jc w:val="both"/>
+        <w:rPr>
+          <w:rFonts w:asciiTheme="majorBidi" w:hAnsiTheme="majorBidi" w:cstheme="majorBidi"/>
+          <w:sz w:val="24"/>
+          <w:szCs w:val="24"/>
+        </w:rPr>
+      </w:pPr>
+      <w:r>
+        <w:rPr>
+          <w:rFonts w:asciiTheme="majorBidi" w:hAnsiTheme="majorBidi" w:cstheme="majorBidi"/>
+          <w:b/>
+          <w:bCs/>
+          <w:sz w:val="24"/>
+          <w:szCs w:val="24"/>
+        </w:rPr>
+        <w:t>Requirements</w:t>
+      </w:r>
+      <w:r>
+        <w:rPr>
+          <w:rFonts w:asciiTheme="majorBidi" w:hAnsiTheme="majorBidi" w:cstheme="majorBidi"/>
+          <w:sz w:val="24"/>
+          <w:szCs w:val="24"/>
+        </w:rPr>
+        <w:t>:</w:t>
+      </w:r>
+    </w:p>
+    <w:p>
+      <w:pPr>
+        <w:ind w:left="720"/>
+        <w:jc w:val="both"/>
+        <w:rPr>
+          <w:rFonts w:asciiTheme="majorBidi" w:hAnsiTheme="majorBidi" w:cstheme="majorBidi"/>
+          <w:sz w:val="24"/>
+          <w:szCs w:val="24"/>
+        </w:rPr>
+      </w:pPr>
+      <w:r>
+        <w:rPr>
+          <w:rFonts w:asciiTheme="majorBidi" w:hAnsiTheme="majorBidi" w:cstheme="majorBidi"/>
+          <w:sz w:val="24"/>
+          <w:szCs w:val="24"/>
+        </w:rPr>
+        <w:t xml:space="preserve">       </w:t>
+      </w:r>
+      <w:r>
+        <w:rPr>
+          <w:rFonts w:asciiTheme="majorBidi" w:hAnsiTheme="majorBidi" w:cstheme="majorBidi"/>
+          <w:sz w:val="24"/>
+          <w:szCs w:val="24"/>
+        </w:rPr>
+        <w:t>The project involves the development of an E-commerce platform accommodating three distinct user roles:</w:t>
+      </w:r>
+    </w:p>
+    <w:p>
+      <w:pPr>
+        <w:numPr>
+          <w:ilvl w:val="0"/>
+          <w:numId w:val="3"/>
+        </w:numPr>
+        <w:tabs>
+          <w:tab w:val="num" w:pos="720"/>
+        </w:tabs>
+        <w:jc w:val="both"/>
+        <w:rPr>
+          <w:rFonts w:asciiTheme="majorBidi" w:hAnsiTheme="majorBidi" w:cstheme="majorBidi"/>
+          <w:sz w:val="24"/>
+          <w:szCs w:val="24"/>
+        </w:rPr>
+      </w:pPr>
+      <w:r>
+        <w:rPr>
+          <w:rFonts w:asciiTheme="majorBidi" w:hAnsiTheme="majorBidi" w:cstheme="majorBidi"/>
+          <w:b/>
+          <w:bCs/>
+          <w:sz w:val="24"/>
+          <w:szCs w:val="24"/>
+        </w:rPr>
+        <w:t>Customers</w:t>
+      </w:r>
+      <w:r>
+        <w:rPr>
+          <w:rFonts w:asciiTheme="majorBidi" w:hAnsiTheme="majorBidi" w:cstheme="majorBidi"/>
+          <w:sz w:val="24"/>
+          <w:szCs w:val="24"/>
+        </w:rPr>
+        <w:t>: Individuals interested in purchasing items.</w:t>
+      </w:r>
+    </w:p>
+    <w:p>
+      <w:pPr>
+        <w:numPr>
+          <w:ilvl w:val="0"/>
+          <w:numId w:val="3"/>
+        </w:numPr>
+        <w:tabs>
+          <w:tab w:val="num" w:pos="720"/>
+        </w:tabs>
+        <w:jc w:val="both"/>
+        <w:rPr>
+          <w:rFonts w:asciiTheme="majorBidi" w:hAnsiTheme="majorBidi" w:cstheme="majorBidi"/>
+          <w:sz w:val="24"/>
+          <w:szCs w:val="24"/>
+        </w:rPr>
+      </w:pPr>
+      <w:r>
+        <w:rPr>
+          <w:rFonts w:asciiTheme="majorBidi" w:hAnsiTheme="majorBidi" w:cstheme="majorBidi"/>
+          <w:b/>
+          <w:bCs/>
+          <w:sz w:val="24"/>
+          <w:szCs w:val="24"/>
+        </w:rPr>
+        <w:t>Sellers</w:t>
+      </w:r>
+      <w:r>
+        <w:rPr>
+          <w:rFonts w:asciiTheme="majorBidi" w:hAnsiTheme="majorBidi" w:cstheme="majorBidi"/>
+          <w:sz w:val="24"/>
+          <w:szCs w:val="24"/>
+        </w:rPr>
+        <w:t>: Entities seeking to sell items.</w:t>
+      </w:r>
+    </w:p>
+    <w:p>
+      <w:pPr>
+        <w:numPr>
+          <w:ilvl w:val="0"/>
+          <w:numId w:val="3"/>
+        </w:numPr>
+        <w:tabs>
+          <w:tab w:val="num" w:pos="720"/>
+        </w:tabs>
+        <w:jc w:val="both"/>
+        <w:rPr>
+          <w:rFonts w:asciiTheme="majorBidi" w:hAnsiTheme="majorBidi" w:cstheme="majorBidi"/>
+          <w:sz w:val="24"/>
+          <w:szCs w:val="24"/>
+        </w:rPr>
+      </w:pPr>
+      <w:r>
+        <w:rPr>
+          <w:rFonts w:asciiTheme="majorBidi" w:hAnsiTheme="majorBidi" w:cstheme="majorBidi"/>
+          <w:b/>
+          <w:bCs/>
+          <w:sz w:val="24"/>
+          <w:szCs w:val="24"/>
+        </w:rPr>
+        <w:t>Admin</w:t>
+      </w:r>
+      <w:r>
+        <w:rPr>
+          <w:rFonts w:asciiTheme="majorBidi" w:hAnsiTheme="majorBidi" w:cstheme="majorBidi"/>
+          <w:sz w:val="24"/>
+          <w:szCs w:val="24"/>
+        </w:rPr>
+        <w:t>: Responsible for overseeing and managing the platform.</w:t>
+      </w:r>
+    </w:p>
+    <w:p>
+      <w:pPr>
+        <w:ind w:firstLine="720"/>
+        <w:jc w:val="both"/>
+        <w:rPr>
+          <w:rFonts w:asciiTheme="majorBidi" w:hAnsiTheme="majorBidi" w:cstheme="majorBidi"/>
+          <w:sz w:val="24"/>
+          <w:szCs w:val="24"/>
+        </w:rPr>
+      </w:pPr>
+      <w:r>
+        <w:rPr>
+          <w:rFonts w:asciiTheme="majorBidi" w:hAnsiTheme="majorBidi" w:cstheme="majorBidi"/>
+          <w:sz w:val="24"/>
+          <w:szCs w:val="24"/>
+        </w:rPr>
+        <w:t xml:space="preserve">Each user type possesses </w:t>
+      </w:r>
+      <w:r>
+        <w:rPr>
+          <w:rFonts w:asciiTheme="majorBidi" w:hAnsiTheme="majorBidi" w:cstheme="majorBidi"/>
+          <w:b/>
+          <w:bCs/>
+          <w:sz w:val="24"/>
+          <w:szCs w:val="24"/>
+        </w:rPr>
+        <w:t>unique features</w:t>
+      </w:r>
+      <w:r>
+        <w:rPr>
+          <w:rFonts w:asciiTheme="majorBidi" w:hAnsiTheme="majorBidi" w:cstheme="majorBidi"/>
+          <w:sz w:val="24"/>
+          <w:szCs w:val="24"/>
+        </w:rPr>
+        <w:t xml:space="preserve"> and functionalities:</w:t>
+      </w:r>
+    </w:p>
+    <w:p>
+      <w:pPr>
+        <w:numPr>
+          <w:ilvl w:val="0"/>
+          <w:numId w:val="4"/>
+        </w:numPr>
+        <w:tabs>
+          <w:tab w:val="num" w:pos="720"/>
+        </w:tabs>
+        <w:jc w:val="both"/>
+        <w:rPr>
+          <w:rFonts w:asciiTheme="majorBidi" w:hAnsiTheme="majorBidi" w:cstheme="majorBidi"/>
+          <w:sz w:val="24"/>
+          <w:szCs w:val="24"/>
+        </w:rPr>
+      </w:pPr>
+      <w:r>
+        <w:rPr>
+          <w:rFonts w:asciiTheme="majorBidi" w:hAnsiTheme="majorBidi" w:cstheme="majorBidi"/>
+          <w:b/>
+          <w:bCs/>
+          <w:sz w:val="24"/>
+          <w:szCs w:val="24"/>
+        </w:rPr>
+        <w:t>Customers</w:t>
+      </w:r>
+      <w:r>
+        <w:rPr>
+          <w:rFonts w:asciiTheme="majorBidi" w:hAnsiTheme="majorBidi" w:cstheme="majorBidi"/>
+          <w:sz w:val="24"/>
+          <w:szCs w:val="24"/>
+        </w:rPr>
+        <w:t xml:space="preserve"> are identified by their name, surname, shipping address, username, password, and monetary balance.</w:t>
+      </w:r>
+    </w:p>
+    <w:p>
+      <w:pPr>
+        <w:numPr>
+          <w:ilvl w:val="0"/>
+          <w:numId w:val="4"/>
+        </w:numPr>
+        <w:tabs>
+          <w:tab w:val="num" w:pos="720"/>
+        </w:tabs>
+        <w:jc w:val="both"/>
+        <w:rPr>
+          <w:rFonts w:asciiTheme="majorBidi" w:hAnsiTheme="majorBidi" w:cstheme="majorBidi"/>
+          <w:sz w:val="24"/>
+          <w:szCs w:val="24"/>
+        </w:rPr>
+      </w:pPr>
+      <w:r>
+        <w:rPr>
+          <w:rFonts w:asciiTheme="majorBidi" w:hAnsiTheme="majorBidi" w:cstheme="majorBidi"/>
+          <w:b/>
+          <w:bCs/>
+          <w:sz w:val="24"/>
+          <w:szCs w:val="24"/>
+        </w:rPr>
+        <w:t>Sellers</w:t>
+      </w:r>
+      <w:r>
+        <w:rPr>
+          <w:rFonts w:asciiTheme="majorBidi" w:hAnsiTheme="majorBidi" w:cstheme="majorBidi"/>
+          <w:sz w:val="24"/>
+          <w:szCs w:val="24"/>
+        </w:rPr>
+        <w:t xml:space="preserve"> are characterized by their company name, username, password, and bank account information.</w:t>
+      </w:r>
+    </w:p>
+    <w:p>
+      <w:pPr>
+        <w:numPr>
+          <w:ilvl w:val="0"/>
+          <w:numId w:val="4"/>
+        </w:numPr>
+        <w:tabs>
+          <w:tab w:val="num" w:pos="720"/>
+        </w:tabs>
+        <w:jc w:val="both"/>
+        <w:rPr>
+          <w:rFonts w:asciiTheme="majorBidi" w:hAnsiTheme="majorBidi" w:cstheme="majorBidi"/>
+          <w:sz w:val="24"/>
+          <w:szCs w:val="24"/>
+        </w:rPr>
+      </w:pPr>
+      <w:r>
+        <w:rPr>
+          <w:rFonts w:asciiTheme="majorBidi" w:hAnsiTheme="majorBidi" w:cstheme="majorBidi"/>
+          <w:b/>
+          <w:bCs/>
+          <w:sz w:val="24"/>
+          <w:szCs w:val="24"/>
+        </w:rPr>
+        <w:t>Admins</w:t>
+      </w:r>
+      <w:r>
+        <w:rPr>
+          <w:rFonts w:asciiTheme="majorBidi" w:hAnsiTheme="majorBidi" w:cstheme="majorBidi"/>
+          <w:sz w:val="24"/>
+          <w:szCs w:val="24"/>
+        </w:rPr>
+        <w:t xml:space="preserve"> are identified by their username and password credentials.</w:t>
+      </w:r>
+    </w:p>
+    <w:p>
+      <w:pPr>
+        <w:ind w:left="720" w:firstLine="360"/>
+        <w:jc w:val="both"/>
+        <w:rPr>
+          <w:rFonts w:asciiTheme="majorBidi" w:hAnsiTheme="majorBidi" w:cstheme="majorBidi"/>
+          <w:sz w:val="24"/>
+          <w:szCs w:val="24"/>
+        </w:rPr>
+      </w:pPr>
+      <w:r>
+        <w:rPr>
+          <w:rFonts w:asciiTheme="majorBidi" w:hAnsiTheme="majorBidi" w:cstheme="majorBidi"/>
+          <w:sz w:val="24"/>
+          <w:szCs w:val="24"/>
+        </w:rPr>
+        <w:t>The platform features a main page serving as the initial interface for users upon visiting. On this page, users can search for items, but the ability to make purchases is restricted to logged-in users.</w:t>
+      </w:r>
+      <w:r>
+        <w:rPr>
+          <w:rFonts w:asciiTheme="majorBidi" w:hAnsiTheme="majorBidi" w:cstheme="majorBidi"/>
+          <w:sz w:val="24"/>
+          <w:szCs w:val="24"/>
+        </w:rPr>
+        <w:t xml:space="preserve"> </w:t>
+      </w:r>
+      <w:proofErr w:type="gramStart"/>
+      <w:r>
+        <w:rPr>
+          <w:rFonts w:asciiTheme="majorBidi" w:hAnsiTheme="majorBidi" w:cstheme="majorBidi"/>
+          <w:sz w:val="24"/>
+          <w:szCs w:val="24"/>
+        </w:rPr>
+        <w:t>Our</w:t>
+      </w:r>
+      <w:proofErr w:type="gramEnd"/>
+      <w:r>
+        <w:rPr>
+          <w:rFonts w:asciiTheme="majorBidi" w:hAnsiTheme="majorBidi" w:cstheme="majorBidi"/>
+          <w:sz w:val="24"/>
+          <w:szCs w:val="24"/>
+        </w:rPr>
+        <w:t xml:space="preserve"> E-commerce platform is called Logic Line and it offers a variety of electronic products </w:t>
+      </w:r>
+    </w:p>
+    <w:p>
+      <w:pPr>
         <w:pStyle w:val="ListParagraph"/>
         <w:ind w:left="1080"/>
         <w:rPr>
@@ -836,45 +1207,30 @@
     </w:p>
     <w:p>
       <w:pPr>
-        <w:pStyle w:val="ListParagraph"/>
-        <w:ind w:left="1080"/>
-        <w:rPr>
-          <w:rFonts w:asciiTheme="majorBidi" w:hAnsiTheme="majorBidi" w:cstheme="majorBidi"/>
-          <w:sz w:val="24"/>
-          <w:szCs w:val="24"/>
-        </w:rPr>
-      </w:pPr>
-    </w:p>
-    <w:p>
-      <w:pPr>
-        <w:pStyle w:val="ListParagraph"/>
-        <w:ind w:left="1080"/>
-        <w:rPr>
-          <w:rFonts w:asciiTheme="majorBidi" w:hAnsiTheme="majorBidi" w:cstheme="majorBidi"/>
-          <w:sz w:val="24"/>
-          <w:szCs w:val="24"/>
-        </w:rPr>
-      </w:pPr>
-      <w:r>
-        <w:rPr>
-          <w:rFonts w:asciiTheme="majorBidi" w:hAnsiTheme="majorBidi" w:cstheme="majorBidi"/>
+        <w:rPr>
+          <w:rFonts w:asciiTheme="majorBidi" w:hAnsiTheme="majorBidi" w:cstheme="majorBidi"/>
+          <w:sz w:val="24"/>
+          <w:szCs w:val="24"/>
+        </w:rPr>
+      </w:pPr>
+      <w:r>
+        <w:rPr>
           <w:noProof/>
-          <w:sz w:val="24"/>
-          <w:szCs w:val="24"/>
-        </w:rPr>
+        </w:rPr>
+        <w:lastRenderedPageBreak/>
         <w:drawing>
-          <wp:anchor distT="0" distB="0" distL="114300" distR="114300" simplePos="0" relativeHeight="251663360" behindDoc="0" locked="0" layoutInCell="1" allowOverlap="1" wp14:anchorId="161CF32A" wp14:editId="2517B542">
+          <wp:anchor distT="0" distB="0" distL="114300" distR="114300" simplePos="0" relativeHeight="251664384" behindDoc="0" locked="0" layoutInCell="1" allowOverlap="1" wp14:anchorId="70DE60CE" wp14:editId="51182D91">
             <wp:simplePos x="0" y="0"/>
             <wp:positionH relativeFrom="margin">
-              <wp:posOffset>193790</wp:posOffset>
+              <wp:posOffset>168215</wp:posOffset>
             </wp:positionH>
             <wp:positionV relativeFrom="paragraph">
-              <wp:posOffset>283556</wp:posOffset>
+              <wp:posOffset>4004981</wp:posOffset>
             </wp:positionV>
-            <wp:extent cx="5846445" cy="3977005"/>
-            <wp:effectExtent l="0" t="0" r="1905" b="4445"/>
-            <wp:wrapSquare wrapText="bothSides"/>
-            <wp:docPr id="630688540" name="Picture 1" descr="A screenshot of a wireframe&#10;&#10;Description automatically generated"/>
+            <wp:extent cx="5570855" cy="3945890"/>
+            <wp:effectExtent l="19050" t="19050" r="10795" b="16510"/>
+            <wp:wrapTopAndBottom/>
+            <wp:docPr id="316277934" name="Picture 2" descr="A screenshot of a web page&#10;&#10;Description automatically generated"/>
             <wp:cNvGraphicFramePr>
               <a:graphicFrameLocks xmlns:a="http://schemas.openxmlformats.org/drawingml/2006/main" noChangeAspect="1"/>
             </wp:cNvGraphicFramePr>
@@ -882,7 +1238,7 @@
               <a:graphicData uri="http://schemas.openxmlformats.org/drawingml/2006/picture">
                 <pic:pic xmlns:pic="http://schemas.openxmlformats.org/drawingml/2006/picture">
                   <pic:nvPicPr>
-                    <pic:cNvPr id="630688540" name="Picture 1" descr="A screenshot of a wireframe&#10;&#10;Description automatically generated"/>
+                    <pic:cNvPr id="316277934" name="Picture 2" descr="A screenshot of a web page&#10;&#10;Description automatically generated"/>
                     <pic:cNvPicPr/>
                   </pic:nvPicPr>
                   <pic:blipFill rotWithShape="1">
@@ -893,19 +1249,21 @@
                         </a:ext>
                       </a:extLst>
                     </a:blip>
-                    <a:srcRect b="9289"/>
+                    <a:srcRect b="5932"/>
                     <a:stretch/>
                   </pic:blipFill>
                   <pic:spPr bwMode="auto">
                     <a:xfrm>
                       <a:off x="0" y="0"/>
-                      <a:ext cx="5846445" cy="3977005"/>
+                      <a:ext cx="5570855" cy="3945890"/>
                     </a:xfrm>
                     <a:prstGeom prst="rect">
                       <a:avLst/>
                     </a:prstGeom>
                     <a:ln>
-                      <a:noFill/>
+                      <a:solidFill>
+                        <a:schemeClr val="tx1"/>
+                      </a:solidFill>
                     </a:ln>
                     <a:extLst>
                       <a:ext uri="{53640926-AAD7-44D8-BBD7-CCE9431645EC}">
@@ -925,148 +1283,23 @@
           </wp:anchor>
         </w:drawing>
       </w:r>
-    </w:p>
-    <w:p>
-      <w:pPr>
-        <w:pStyle w:val="ListParagraph"/>
-        <w:ind w:left="1080"/>
-        <w:rPr>
-          <w:rFonts w:asciiTheme="majorBidi" w:hAnsiTheme="majorBidi" w:cstheme="majorBidi"/>
-          <w:sz w:val="24"/>
-          <w:szCs w:val="24"/>
-        </w:rPr>
-      </w:pPr>
-    </w:p>
-    <w:p>
-      <w:pPr>
-        <w:pStyle w:val="ListParagraph"/>
-        <w:ind w:left="1080"/>
-        <w:rPr>
-          <w:rFonts w:asciiTheme="majorBidi" w:hAnsiTheme="majorBidi" w:cstheme="majorBidi"/>
-          <w:sz w:val="24"/>
-          <w:szCs w:val="24"/>
-        </w:rPr>
-      </w:pPr>
-    </w:p>
-    <w:p>
-      <w:pPr>
-        <w:pStyle w:val="ListParagraph"/>
-        <w:ind w:left="1080"/>
-        <w:rPr>
-          <w:rFonts w:asciiTheme="majorBidi" w:hAnsiTheme="majorBidi" w:cstheme="majorBidi"/>
-          <w:sz w:val="24"/>
-          <w:szCs w:val="24"/>
-        </w:rPr>
-      </w:pPr>
-    </w:p>
-    <w:p>
-      <w:pPr>
-        <w:pStyle w:val="ListParagraph"/>
-        <w:ind w:left="1080"/>
-        <w:rPr>
-          <w:rFonts w:asciiTheme="majorBidi" w:hAnsiTheme="majorBidi" w:cstheme="majorBidi"/>
-          <w:sz w:val="24"/>
-          <w:szCs w:val="24"/>
-        </w:rPr>
-      </w:pPr>
-    </w:p>
-    <w:p>
-      <w:pPr>
-        <w:pStyle w:val="ListParagraph"/>
-        <w:ind w:left="1080"/>
-        <w:rPr>
-          <w:rFonts w:asciiTheme="majorBidi" w:hAnsiTheme="majorBidi" w:cstheme="majorBidi"/>
-          <w:sz w:val="24"/>
-          <w:szCs w:val="24"/>
-        </w:rPr>
-      </w:pPr>
-    </w:p>
-    <w:p>
-      <w:pPr>
-        <w:pStyle w:val="ListParagraph"/>
-        <w:ind w:left="1080"/>
-        <w:rPr>
-          <w:rFonts w:asciiTheme="majorBidi" w:hAnsiTheme="majorBidi" w:cstheme="majorBidi"/>
-          <w:sz w:val="24"/>
-          <w:szCs w:val="24"/>
-        </w:rPr>
-      </w:pPr>
-    </w:p>
-    <w:p>
-      <w:pPr>
-        <w:pStyle w:val="ListParagraph"/>
-        <w:ind w:left="1080"/>
-        <w:rPr>
-          <w:rFonts w:asciiTheme="majorBidi" w:hAnsiTheme="majorBidi" w:cstheme="majorBidi"/>
-          <w:sz w:val="24"/>
-          <w:szCs w:val="24"/>
-        </w:rPr>
-      </w:pPr>
-    </w:p>
-    <w:p>
-      <w:pPr>
-        <w:pStyle w:val="ListParagraph"/>
-        <w:ind w:left="1080"/>
-        <w:rPr>
-          <w:rFonts w:asciiTheme="majorBidi" w:hAnsiTheme="majorBidi" w:cstheme="majorBidi"/>
-          <w:sz w:val="24"/>
-          <w:szCs w:val="24"/>
-        </w:rPr>
-      </w:pPr>
-    </w:p>
-    <w:p>
-      <w:pPr>
-        <w:pStyle w:val="ListParagraph"/>
-        <w:ind w:left="1080"/>
-        <w:rPr>
-          <w:rFonts w:asciiTheme="majorBidi" w:hAnsiTheme="majorBidi" w:cstheme="majorBidi"/>
-          <w:sz w:val="24"/>
-          <w:szCs w:val="24"/>
-        </w:rPr>
-      </w:pPr>
-    </w:p>
-    <w:p>
-      <w:pPr>
-        <w:pStyle w:val="ListParagraph"/>
-        <w:ind w:left="1080"/>
-        <w:rPr>
-          <w:rFonts w:asciiTheme="majorBidi" w:hAnsiTheme="majorBidi" w:cstheme="majorBidi"/>
-          <w:sz w:val="24"/>
-          <w:szCs w:val="24"/>
-        </w:rPr>
-      </w:pPr>
-    </w:p>
-    <w:p>
-      <w:pPr>
-        <w:pStyle w:val="ListParagraph"/>
-        <w:ind w:left="1080"/>
-        <w:rPr>
-          <w:rFonts w:asciiTheme="majorBidi" w:hAnsiTheme="majorBidi" w:cstheme="majorBidi"/>
-          <w:sz w:val="24"/>
-          <w:szCs w:val="24"/>
-        </w:rPr>
-      </w:pPr>
-      <w:r>
-        <w:rPr>
-          <w:rFonts w:asciiTheme="majorBidi" w:hAnsiTheme="majorBidi" w:cstheme="majorBidi"/>
+      <w:r>
+        <w:rPr>
           <w:noProof/>
-          <w:sz w:val="24"/>
-          <w:szCs w:val="24"/>
-        </w:rPr>
-        <w:lastRenderedPageBreak/>
+        </w:rPr>
         <w:drawing>
-          <wp:anchor distT="0" distB="0" distL="114300" distR="114300" simplePos="0" relativeHeight="251664384" behindDoc="0" locked="0" layoutInCell="1" allowOverlap="1" wp14:anchorId="70DE60CE" wp14:editId="741635FB">
+          <wp:anchor distT="0" distB="0" distL="114300" distR="114300" simplePos="0" relativeHeight="251663360" behindDoc="0" locked="0" layoutInCell="1" allowOverlap="1" wp14:anchorId="161CF32A" wp14:editId="0A61481D">
             <wp:simplePos x="0" y="0"/>
             <wp:positionH relativeFrom="margin">
-              <wp:posOffset>101600</wp:posOffset>
+              <wp:align>center</wp:align>
             </wp:positionH>
             <wp:positionV relativeFrom="paragraph">
-              <wp:posOffset>128848</wp:posOffset>
+              <wp:posOffset>19050</wp:posOffset>
             </wp:positionV>
-            <wp:extent cx="6115050" cy="4312920"/>
-            <wp:effectExtent l="0" t="0" r="0" b="0"/>
-            <wp:wrapSquare wrapText="bothSides"/>
-            <wp:docPr id="316277934" name="Picture 2" descr="A screenshot of a web page&#10;&#10;Description automatically generated"/>
+            <wp:extent cx="5518785" cy="3712845"/>
+            <wp:effectExtent l="19050" t="19050" r="24765" b="20955"/>
+            <wp:wrapTopAndBottom/>
+            <wp:docPr id="630688540" name="Picture 1" descr="A screenshot of a wireframe&#10;&#10;Description automatically generated"/>
             <wp:cNvGraphicFramePr>
               <a:graphicFrameLocks xmlns:a="http://schemas.openxmlformats.org/drawingml/2006/main" noChangeAspect="1"/>
             </wp:cNvGraphicFramePr>
@@ -1074,7 +1307,7 @@
               <a:graphicData uri="http://schemas.openxmlformats.org/drawingml/2006/picture">
                 <pic:pic xmlns:pic="http://schemas.openxmlformats.org/drawingml/2006/picture">
                   <pic:nvPicPr>
-                    <pic:cNvPr id="316277934" name="Picture 2" descr="A screenshot of a web page&#10;&#10;Description automatically generated"/>
+                    <pic:cNvPr id="630688540" name="Picture 1" descr="A screenshot of a wireframe&#10;&#10;Description automatically generated"/>
                     <pic:cNvPicPr/>
                   </pic:nvPicPr>
                   <pic:blipFill rotWithShape="1">
@@ -1085,19 +1318,21 @@
                         </a:ext>
                       </a:extLst>
                     </a:blip>
-                    <a:srcRect b="5932"/>
+                    <a:srcRect b="9289"/>
                     <a:stretch/>
                   </pic:blipFill>
                   <pic:spPr bwMode="auto">
                     <a:xfrm>
                       <a:off x="0" y="0"/>
-                      <a:ext cx="6115050" cy="4312920"/>
+                      <a:ext cx="5518785" cy="3712845"/>
                     </a:xfrm>
                     <a:prstGeom prst="rect">
                       <a:avLst/>
                     </a:prstGeom>
                     <a:ln>
-                      <a:noFill/>
+                      <a:solidFill>
+                        <a:schemeClr val="tx1"/>
+                      </a:solidFill>
                     </a:ln>
                     <a:extLst>
                       <a:ext uri="{53640926-AAD7-44D8-BBD7-CCE9431645EC}">
@@ -1117,6 +1352,205 @@
           </wp:anchor>
         </w:drawing>
       </w:r>
+      <w:r>
+        <w:rPr>
+          <w:noProof/>
+        </w:rPr>
+        <mc:AlternateContent>
+          <mc:Choice Requires="wps">
+            <w:drawing>
+              <wp:anchor distT="0" distB="0" distL="114300" distR="114300" simplePos="0" relativeHeight="251668480" behindDoc="0" locked="0" layoutInCell="1" allowOverlap="1" wp14:anchorId="78ED26E3" wp14:editId="78F7EB12">
+                <wp:simplePos x="0" y="0"/>
+                <wp:positionH relativeFrom="margin">
+                  <wp:align>left</wp:align>
+                </wp:positionH>
+                <wp:positionV relativeFrom="paragraph">
+                  <wp:posOffset>7960305</wp:posOffset>
+                </wp:positionV>
+                <wp:extent cx="5739130" cy="635"/>
+                <wp:effectExtent l="0" t="0" r="0" b="8890"/>
+                <wp:wrapSquare wrapText="bothSides"/>
+                <wp:docPr id="362755110" name="Text Box 1"/>
+                <wp:cNvGraphicFramePr/>
+                <a:graphic xmlns:a="http://schemas.openxmlformats.org/drawingml/2006/main">
+                  <a:graphicData uri="http://schemas.microsoft.com/office/word/2010/wordprocessingShape">
+                    <wps:wsp>
+                      <wps:cNvSpPr txBox="1"/>
+                      <wps:spPr>
+                        <a:xfrm>
+                          <a:off x="0" y="0"/>
+                          <a:ext cx="5739130" cy="635"/>
+                        </a:xfrm>
+                        <a:prstGeom prst="rect">
+                          <a:avLst/>
+                        </a:prstGeom>
+                        <a:solidFill>
+                          <a:prstClr val="white"/>
+                        </a:solidFill>
+                        <a:ln>
+                          <a:noFill/>
+                        </a:ln>
+                      </wps:spPr>
+                      <wps:txbx>
+                        <w:txbxContent>
+                          <w:p>
+                            <w:pPr>
+                              <w:pStyle w:val="Caption"/>
+                              <w:jc w:val="center"/>
+                              <w:rPr>
+                                <w:rFonts w:asciiTheme="majorBidi" w:hAnsiTheme="majorBidi" w:cstheme="majorBidi"/>
+                                <w:b/>
+                                <w:bCs/>
+                                <w:noProof/>
+                              </w:rPr>
+                            </w:pPr>
+                            <w:r>
+                              <w:rPr>
+                                <w:b/>
+                                <w:bCs/>
+                              </w:rPr>
+                              <w:t xml:space="preserve">Figure </w:t>
+                            </w:r>
+                            <w:r>
+                              <w:rPr>
+                                <w:b/>
+                                <w:bCs/>
+                              </w:rPr>
+                              <w:fldChar w:fldCharType="begin"/>
+                            </w:r>
+                            <w:r>
+                              <w:rPr>
+                                <w:b/>
+                                <w:bCs/>
+                              </w:rPr>
+                              <w:instrText xml:space="preserve"> SEQ Figure \* ARABIC </w:instrText>
+                            </w:r>
+                            <w:r>
+                              <w:rPr>
+                                <w:b/>
+                                <w:bCs/>
+                              </w:rPr>
+                              <w:fldChar w:fldCharType="separate"/>
+                            </w:r>
+                            <w:r>
+                              <w:rPr>
+                                <w:b/>
+                                <w:bCs/>
+                                <w:noProof/>
+                              </w:rPr>
+                              <w:t>1</w:t>
+                            </w:r>
+                            <w:r>
+                              <w:rPr>
+                                <w:b/>
+                                <w:bCs/>
+                              </w:rPr>
+                              <w:fldChar w:fldCharType="end"/>
+                            </w:r>
+                            <w:r>
+                              <w:rPr>
+                                <w:b/>
+                                <w:bCs/>
+                              </w:rPr>
+                              <w:t>: UI Sketches</w:t>
+                            </w:r>
+                          </w:p>
+                        </w:txbxContent>
+                      </wps:txbx>
+                      <wps:bodyPr rot="0" spcFirstLastPara="0" vertOverflow="overflow" horzOverflow="overflow" vert="horz" wrap="square" lIns="0" tIns="0" rIns="0" bIns="0" numCol="1" spcCol="0" rtlCol="0" fromWordArt="0" anchor="t" anchorCtr="0" forceAA="0" compatLnSpc="1">
+                        <a:prstTxWarp prst="textNoShape">
+                          <a:avLst/>
+                        </a:prstTxWarp>
+                        <a:spAutoFit/>
+                      </wps:bodyPr>
+                    </wps:wsp>
+                  </a:graphicData>
+                </a:graphic>
+                <wp14:sizeRelV relativeFrom="margin">
+                  <wp14:pctHeight>0</wp14:pctHeight>
+                </wp14:sizeRelV>
+              </wp:anchor>
+            </w:drawing>
+          </mc:Choice>
+          <mc:Fallback>
+            <w:pict>
+              <v:shapetype w14:anchorId="78ED26E3" id="_x0000_t202" coordsize="21600,21600" o:spt="202" path="m,l,21600r21600,l21600,xe">
+                <v:stroke joinstyle="miter"/>
+                <v:path gradientshapeok="t" o:connecttype="rect"/>
+              </v:shapetype>
+              <v:shape id="Text Box 1" o:spid="_x0000_s1026" type="#_x0000_t202" style="position:absolute;margin-left:0;margin-top:626.8pt;width:451.9pt;height:.05pt;z-index:251668480;visibility:visible;mso-wrap-style:square;mso-height-percent:0;mso-wrap-distance-left:9pt;mso-wrap-distance-top:0;mso-wrap-distance-right:9pt;mso-wrap-distance-bottom:0;mso-position-horizontal:left;mso-position-horizontal-relative:margin;mso-position-vertical:absolute;mso-position-vertical-relative:text;mso-height-percent:0;mso-height-relative:margin;v-text-anchor:top" o:gfxdata="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" stroked="f">
+                <v:textbox style="mso-fit-shape-to-text:t" inset="0,0,0,0">
+                  <w:txbxContent>
+                    <w:p>
+                      <w:pPr>
+                        <w:pStyle w:val="Caption"/>
+                        <w:jc w:val="center"/>
+                        <w:rPr>
+                          <w:rFonts w:asciiTheme="majorBidi" w:hAnsiTheme="majorBidi" w:cstheme="majorBidi"/>
+                          <w:b/>
+                          <w:bCs/>
+                          <w:noProof/>
+                        </w:rPr>
+                      </w:pPr>
+                      <w:r>
+                        <w:rPr>
+                          <w:b/>
+                          <w:bCs/>
+                        </w:rPr>
+                        <w:t xml:space="preserve">Figure </w:t>
+                      </w:r>
+                      <w:r>
+                        <w:rPr>
+                          <w:b/>
+                          <w:bCs/>
+                        </w:rPr>
+                        <w:fldChar w:fldCharType="begin"/>
+                      </w:r>
+                      <w:r>
+                        <w:rPr>
+                          <w:b/>
+                          <w:bCs/>
+                        </w:rPr>
+                        <w:instrText xml:space="preserve"> SEQ Figure \* ARABIC </w:instrText>
+                      </w:r>
+                      <w:r>
+                        <w:rPr>
+                          <w:b/>
+                          <w:bCs/>
+                        </w:rPr>
+                        <w:fldChar w:fldCharType="separate"/>
+                      </w:r>
+                      <w:r>
+                        <w:rPr>
+                          <w:b/>
+                          <w:bCs/>
+                          <w:noProof/>
+                        </w:rPr>
+                        <w:t>1</w:t>
+                      </w:r>
+                      <w:r>
+                        <w:rPr>
+                          <w:b/>
+                          <w:bCs/>
+                        </w:rPr>
+                        <w:fldChar w:fldCharType="end"/>
+                      </w:r>
+                      <w:r>
+                        <w:rPr>
+                          <w:b/>
+                          <w:bCs/>
+                        </w:rPr>
+                        <w:t>: UI Sketches</w:t>
+                      </w:r>
+                    </w:p>
+                  </w:txbxContent>
+                </v:textbox>
+                <w10:wrap type="square" anchorx="margin"/>
+              </v:shape>
+            </w:pict>
+          </mc:Fallback>
+        </mc:AlternateContent>
+      </w:r>
     </w:p>
     <w:p>
       <w:pPr>
@@ -1132,13 +1566,34 @@
     <w:p>
       <w:pPr>
         <w:pStyle w:val="ListParagraph"/>
-        <w:ind w:left="1080"/>
-        <w:rPr>
-          <w:rFonts w:asciiTheme="majorBidi" w:hAnsiTheme="majorBidi" w:cstheme="majorBidi"/>
-          <w:sz w:val="24"/>
-          <w:szCs w:val="24"/>
-        </w:rPr>
-      </w:pPr>
+        <w:numPr>
+          <w:ilvl w:val="0"/>
+          <w:numId w:val="2"/>
+        </w:numPr>
+        <w:rPr>
+          <w:rFonts w:asciiTheme="majorBidi" w:hAnsiTheme="majorBidi" w:cstheme="majorBidi"/>
+          <w:b/>
+          <w:bCs/>
+          <w:sz w:val="28"/>
+          <w:szCs w:val="28"/>
+        </w:rPr>
+      </w:pPr>
+      <w:r>
+        <w:rPr>
+          <w:rFonts w:asciiTheme="majorBidi" w:hAnsiTheme="majorBidi" w:cstheme="majorBidi"/>
+          <w:b/>
+          <w:bCs/>
+          <w:sz w:val="28"/>
+          <w:szCs w:val="28"/>
+        </w:rPr>
+        <w:t>For each use case, implement the app UI and navigation using HTML, CSS, and JavaScript.</w:t>
+      </w:r>
+      <w:r>
+        <w:t xml:space="preserve"> </w:t>
+      </w:r>
+      <w:r>
+        <w:t xml:space="preserve"> </w:t>
+      </w:r>
     </w:p>
     <w:p>
       <w:pPr>
@@ -1150,6 +1605,14 @@
           <w:szCs w:val="24"/>
         </w:rPr>
       </w:pPr>
+      <w:r>
+        <w:rPr>
+          <w:rFonts w:asciiTheme="majorBidi" w:hAnsiTheme="majorBidi" w:cstheme="majorBidi"/>
+          <w:sz w:val="24"/>
+          <w:szCs w:val="24"/>
+        </w:rPr>
+        <w:t xml:space="preserve">Demonstrated in demo video. </w:t>
+      </w:r>
     </w:p>
     <w:p>
       <w:pPr>
@@ -1165,13 +1628,28 @@
     <w:p>
       <w:pPr>
         <w:pStyle w:val="ListParagraph"/>
-        <w:ind w:left="1080"/>
-        <w:rPr>
-          <w:rFonts w:asciiTheme="majorBidi" w:hAnsiTheme="majorBidi" w:cstheme="majorBidi"/>
-          <w:sz w:val="24"/>
-          <w:szCs w:val="24"/>
-        </w:rPr>
-      </w:pPr>
+        <w:numPr>
+          <w:ilvl w:val="0"/>
+          <w:numId w:val="2"/>
+        </w:numPr>
+        <w:rPr>
+          <w:rFonts w:asciiTheme="majorBidi" w:hAnsiTheme="majorBidi" w:cstheme="majorBidi"/>
+          <w:b/>
+          <w:bCs/>
+          <w:sz w:val="28"/>
+          <w:szCs w:val="28"/>
+        </w:rPr>
+      </w:pPr>
+      <w:r>
+        <w:rPr>
+          <w:rFonts w:asciiTheme="majorBidi" w:hAnsiTheme="majorBidi" w:cstheme="majorBidi"/>
+          <w:b/>
+          <w:bCs/>
+          <w:sz w:val="28"/>
+          <w:szCs w:val="28"/>
+        </w:rPr>
+        <w:t>Each page should be responsive to support at least 2 layouts, one for mobile and another for PC.</w:t>
+      </w:r>
     </w:p>
     <w:p>
       <w:pPr>
@@ -1183,6 +1661,22 @@
           <w:szCs w:val="24"/>
         </w:rPr>
       </w:pPr>
+      <w:r>
+        <w:rPr>
+          <w:rFonts w:asciiTheme="majorBidi" w:hAnsiTheme="majorBidi" w:cstheme="majorBidi"/>
+          <w:sz w:val="24"/>
+          <w:szCs w:val="24"/>
+        </w:rPr>
+        <w:t>Screenshots for responsiveness</w:t>
+      </w:r>
+      <w:r>
+        <w:rPr>
+          <w:rFonts w:asciiTheme="majorBidi" w:hAnsiTheme="majorBidi" w:cstheme="majorBidi"/>
+          <w:sz w:val="24"/>
+          <w:szCs w:val="24"/>
+        </w:rPr>
+        <w:t>:</w:t>
+      </w:r>
     </w:p>
     <w:p>
       <w:pPr>
@@ -1194,189 +1688,215 @@
           <w:szCs w:val="24"/>
         </w:rPr>
       </w:pPr>
-    </w:p>
-    <w:p>
-      <w:pPr>
-        <w:pStyle w:val="ListParagraph"/>
-        <w:ind w:left="1080"/>
-        <w:rPr>
-          <w:rFonts w:asciiTheme="majorBidi" w:hAnsiTheme="majorBidi" w:cstheme="majorBidi"/>
-          <w:sz w:val="24"/>
-          <w:szCs w:val="24"/>
-        </w:rPr>
-      </w:pPr>
-    </w:p>
-    <w:p>
-      <w:pPr>
-        <w:pStyle w:val="ListParagraph"/>
-        <w:ind w:left="1080"/>
-        <w:rPr>
-          <w:rFonts w:asciiTheme="majorBidi" w:hAnsiTheme="majorBidi" w:cstheme="majorBidi"/>
-          <w:sz w:val="24"/>
-          <w:szCs w:val="24"/>
-        </w:rPr>
-      </w:pPr>
-    </w:p>
-    <w:p>
-      <w:pPr>
-        <w:pStyle w:val="ListParagraph"/>
-        <w:ind w:left="1080"/>
-        <w:rPr>
-          <w:rFonts w:asciiTheme="majorBidi" w:hAnsiTheme="majorBidi" w:cstheme="majorBidi"/>
-          <w:sz w:val="24"/>
-          <w:szCs w:val="24"/>
-        </w:rPr>
-      </w:pPr>
-    </w:p>
-    <w:p>
-      <w:pPr>
-        <w:pStyle w:val="ListParagraph"/>
-        <w:ind w:left="1080"/>
-        <w:rPr>
-          <w:rFonts w:asciiTheme="majorBidi" w:hAnsiTheme="majorBidi" w:cstheme="majorBidi"/>
-          <w:sz w:val="24"/>
-          <w:szCs w:val="24"/>
-        </w:rPr>
-      </w:pPr>
-    </w:p>
-    <w:p>
-      <w:pPr>
-        <w:pStyle w:val="ListParagraph"/>
-        <w:ind w:left="1080"/>
-        <w:rPr>
-          <w:rFonts w:asciiTheme="majorBidi" w:hAnsiTheme="majorBidi" w:cstheme="majorBidi"/>
-          <w:sz w:val="24"/>
-          <w:szCs w:val="24"/>
-        </w:rPr>
-      </w:pPr>
-    </w:p>
-    <w:p>
-      <w:pPr>
-        <w:pStyle w:val="ListParagraph"/>
-        <w:ind w:left="1080"/>
-        <w:rPr>
-          <w:rFonts w:asciiTheme="majorBidi" w:hAnsiTheme="majorBidi" w:cstheme="majorBidi"/>
-          <w:sz w:val="24"/>
-          <w:szCs w:val="24"/>
-        </w:rPr>
-      </w:pPr>
-    </w:p>
-    <w:p>
-      <w:pPr>
-        <w:pStyle w:val="ListParagraph"/>
-        <w:ind w:left="1080"/>
-        <w:rPr>
-          <w:rFonts w:asciiTheme="majorBidi" w:hAnsiTheme="majorBidi" w:cstheme="majorBidi"/>
-          <w:sz w:val="24"/>
-          <w:szCs w:val="24"/>
-        </w:rPr>
-      </w:pPr>
-    </w:p>
-    <w:p>
-      <w:pPr>
-        <w:pStyle w:val="ListParagraph"/>
-        <w:ind w:left="1080"/>
-        <w:rPr>
-          <w:rFonts w:asciiTheme="majorBidi" w:hAnsiTheme="majorBidi" w:cstheme="majorBidi"/>
-          <w:sz w:val="24"/>
-          <w:szCs w:val="24"/>
-        </w:rPr>
-      </w:pPr>
-    </w:p>
-    <w:p>
-      <w:pPr>
-        <w:pStyle w:val="ListParagraph"/>
-        <w:ind w:left="1080"/>
-        <w:rPr>
-          <w:rFonts w:asciiTheme="majorBidi" w:hAnsiTheme="majorBidi" w:cstheme="majorBidi"/>
-          <w:sz w:val="24"/>
-          <w:szCs w:val="24"/>
-        </w:rPr>
-      </w:pPr>
-    </w:p>
-    <w:p>
-      <w:pPr>
-        <w:pStyle w:val="ListParagraph"/>
-        <w:ind w:left="1080"/>
-        <w:rPr>
-          <w:rFonts w:asciiTheme="majorBidi" w:hAnsiTheme="majorBidi" w:cstheme="majorBidi"/>
-          <w:sz w:val="24"/>
-          <w:szCs w:val="24"/>
-        </w:rPr>
-      </w:pPr>
-    </w:p>
-    <w:p>
-      <w:pPr>
-        <w:pStyle w:val="ListParagraph"/>
-        <w:ind w:left="1080"/>
-        <w:rPr>
-          <w:rFonts w:asciiTheme="majorBidi" w:hAnsiTheme="majorBidi" w:cstheme="majorBidi"/>
-          <w:sz w:val="24"/>
-          <w:szCs w:val="24"/>
-        </w:rPr>
-      </w:pPr>
-    </w:p>
-    <w:p>
-      <w:pPr>
-        <w:pStyle w:val="ListParagraph"/>
-        <w:ind w:left="1080"/>
-        <w:rPr>
-          <w:rFonts w:asciiTheme="majorBidi" w:hAnsiTheme="majorBidi" w:cstheme="majorBidi"/>
-          <w:sz w:val="24"/>
-          <w:szCs w:val="24"/>
-        </w:rPr>
-      </w:pPr>
-    </w:p>
-    <w:p>
-      <w:pPr>
-        <w:pStyle w:val="ListParagraph"/>
-        <w:ind w:left="1080"/>
-        <w:rPr>
-          <w:rFonts w:asciiTheme="majorBidi" w:hAnsiTheme="majorBidi" w:cstheme="majorBidi"/>
-          <w:sz w:val="24"/>
-          <w:szCs w:val="24"/>
-        </w:rPr>
-      </w:pPr>
-      <w:r>
-        <w:rPr>
-          <w:rFonts w:asciiTheme="majorBidi" w:hAnsiTheme="majorBidi" w:cstheme="majorBidi"/>
-          <w:sz w:val="24"/>
-          <w:szCs w:val="24"/>
-        </w:rPr>
-        <w:lastRenderedPageBreak/>
-        <w:t xml:space="preserve">Use Case Diagram: </w:t>
-      </w:r>
-    </w:p>
-    <w:p>
-      <w:pPr>
-        <w:pStyle w:val="ListParagraph"/>
-        <w:ind w:left="1080"/>
-        <w:rPr>
-          <w:rFonts w:asciiTheme="majorBidi" w:hAnsiTheme="majorBidi" w:cstheme="majorBidi"/>
-          <w:sz w:val="24"/>
-          <w:szCs w:val="24"/>
-        </w:rPr>
-      </w:pPr>
-      <w:r>
-        <w:rPr>
-          <w:rFonts w:asciiTheme="majorBidi" w:hAnsiTheme="majorBidi" w:cstheme="majorBidi"/>
+      <w:r>
+        <w:rPr>
           <w:noProof/>
+        </w:rPr>
+        <mc:AlternateContent>
+          <mc:Choice Requires="wps">
+            <w:drawing>
+              <wp:anchor distT="0" distB="0" distL="114300" distR="114300" simplePos="0" relativeHeight="251671552" behindDoc="0" locked="0" layoutInCell="1" allowOverlap="1" wp14:anchorId="1538F5F7" wp14:editId="39526E21">
+                <wp:simplePos x="0" y="0"/>
+                <wp:positionH relativeFrom="column">
+                  <wp:posOffset>603885</wp:posOffset>
+                </wp:positionH>
+                <wp:positionV relativeFrom="paragraph">
+                  <wp:posOffset>3841750</wp:posOffset>
+                </wp:positionV>
+                <wp:extent cx="5597525" cy="635"/>
+                <wp:effectExtent l="0" t="0" r="0" b="0"/>
+                <wp:wrapTopAndBottom/>
+                <wp:docPr id="216724112" name="Text Box 1"/>
+                <wp:cNvGraphicFramePr/>
+                <a:graphic xmlns:a="http://schemas.openxmlformats.org/drawingml/2006/main">
+                  <a:graphicData uri="http://schemas.microsoft.com/office/word/2010/wordprocessingShape">
+                    <wps:wsp>
+                      <wps:cNvSpPr txBox="1"/>
+                      <wps:spPr>
+                        <a:xfrm>
+                          <a:off x="0" y="0"/>
+                          <a:ext cx="5597525" cy="635"/>
+                        </a:xfrm>
+                        <a:prstGeom prst="rect">
+                          <a:avLst/>
+                        </a:prstGeom>
+                        <a:solidFill>
+                          <a:prstClr val="white"/>
+                        </a:solidFill>
+                        <a:ln>
+                          <a:noFill/>
+                        </a:ln>
+                      </wps:spPr>
+                      <wps:txbx>
+                        <w:txbxContent>
+                          <w:p>
+                            <w:pPr>
+                              <w:pStyle w:val="Caption"/>
+                              <w:jc w:val="center"/>
+                              <w:rPr>
+                                <w:rFonts w:asciiTheme="majorBidi" w:hAnsiTheme="majorBidi" w:cstheme="majorBidi"/>
+                                <w:b/>
+                                <w:bCs/>
+                              </w:rPr>
+                            </w:pPr>
+                            <w:r>
+                              <w:rPr>
+                                <w:b/>
+                                <w:bCs/>
+                              </w:rPr>
+                              <w:t xml:space="preserve">Figure </w:t>
+                            </w:r>
+                            <w:r>
+                              <w:rPr>
+                                <w:b/>
+                                <w:bCs/>
+                              </w:rPr>
+                              <w:fldChar w:fldCharType="begin"/>
+                            </w:r>
+                            <w:r>
+                              <w:rPr>
+                                <w:b/>
+                                <w:bCs/>
+                              </w:rPr>
+                              <w:instrText xml:space="preserve"> SEQ Figure \* ARABIC </w:instrText>
+                            </w:r>
+                            <w:r>
+                              <w:rPr>
+                                <w:b/>
+                                <w:bCs/>
+                              </w:rPr>
+                              <w:fldChar w:fldCharType="separate"/>
+                            </w:r>
+                            <w:r>
+                              <w:rPr>
+                                <w:b/>
+                                <w:bCs/>
+                                <w:noProof/>
+                              </w:rPr>
+                              <w:t>2</w:t>
+                            </w:r>
+                            <w:r>
+                              <w:rPr>
+                                <w:b/>
+                                <w:bCs/>
+                              </w:rPr>
+                              <w:fldChar w:fldCharType="end"/>
+                            </w:r>
+                            <w:r>
+                              <w:rPr>
+                                <w:b/>
+                                <w:bCs/>
+                              </w:rPr>
+                              <w:t>: Main Page Big Screen</w:t>
+                            </w:r>
+                          </w:p>
+                        </w:txbxContent>
+                      </wps:txbx>
+                      <wps:bodyPr rot="0" spcFirstLastPara="0" vertOverflow="overflow" horzOverflow="overflow" vert="horz" wrap="square" lIns="0" tIns="0" rIns="0" bIns="0" numCol="1" spcCol="0" rtlCol="0" fromWordArt="0" anchor="t" anchorCtr="0" forceAA="0" compatLnSpc="1">
+                        <a:prstTxWarp prst="textNoShape">
+                          <a:avLst/>
+                        </a:prstTxWarp>
+                        <a:spAutoFit/>
+                      </wps:bodyPr>
+                    </wps:wsp>
+                  </a:graphicData>
+                </a:graphic>
+              </wp:anchor>
+            </w:drawing>
+          </mc:Choice>
+          <mc:Fallback>
+            <w:pict>
+              <v:shape w14:anchorId="1538F5F7" id="_x0000_s1027" type="#_x0000_t202" style="position:absolute;left:0;text-align:left;margin-left:47.55pt;margin-top:302.5pt;width:440.75pt;height:.05pt;z-index:251671552;visibility:visible;mso-wrap-style:square;mso-wrap-distance-left:9pt;mso-wrap-distance-top:0;mso-wrap-distance-right:9pt;mso-wrap-distance-bottom:0;mso-position-horizontal:absolute;mso-position-horizontal-relative:text;mso-position-vertical:absolute;mso-position-vertical-relative:text;v-text-anchor:top" o:gfxdata="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" stroked="f">
+                <v:textbox style="mso-fit-shape-to-text:t" inset="0,0,0,0">
+                  <w:txbxContent>
+                    <w:p>
+                      <w:pPr>
+                        <w:pStyle w:val="Caption"/>
+                        <w:jc w:val="center"/>
+                        <w:rPr>
+                          <w:rFonts w:asciiTheme="majorBidi" w:hAnsiTheme="majorBidi" w:cstheme="majorBidi"/>
+                          <w:b/>
+                          <w:bCs/>
+                        </w:rPr>
+                      </w:pPr>
+                      <w:r>
+                        <w:rPr>
+                          <w:b/>
+                          <w:bCs/>
+                        </w:rPr>
+                        <w:t xml:space="preserve">Figure </w:t>
+                      </w:r>
+                      <w:r>
+                        <w:rPr>
+                          <w:b/>
+                          <w:bCs/>
+                        </w:rPr>
+                        <w:fldChar w:fldCharType="begin"/>
+                      </w:r>
+                      <w:r>
+                        <w:rPr>
+                          <w:b/>
+                          <w:bCs/>
+                        </w:rPr>
+                        <w:instrText xml:space="preserve"> SEQ Figure \* ARABIC </w:instrText>
+                      </w:r>
+                      <w:r>
+                        <w:rPr>
+                          <w:b/>
+                          <w:bCs/>
+                        </w:rPr>
+                        <w:fldChar w:fldCharType="separate"/>
+                      </w:r>
+                      <w:r>
+                        <w:rPr>
+                          <w:b/>
+                          <w:bCs/>
+                          <w:noProof/>
+                        </w:rPr>
+                        <w:t>2</w:t>
+                      </w:r>
+                      <w:r>
+                        <w:rPr>
+                          <w:b/>
+                          <w:bCs/>
+                        </w:rPr>
+                        <w:fldChar w:fldCharType="end"/>
+                      </w:r>
+                      <w:r>
+                        <w:rPr>
+                          <w:b/>
+                          <w:bCs/>
+                        </w:rPr>
+                        <w:t>: Main Page Big Screen</w:t>
+                      </w:r>
+                    </w:p>
+                  </w:txbxContent>
+                </v:textbox>
+                <w10:wrap type="topAndBottom"/>
+              </v:shape>
+            </w:pict>
+          </mc:Fallback>
+        </mc:AlternateContent>
+      </w:r>
+      <w:r>
+        <w:rPr>
+          <w:rFonts w:asciiTheme="majorBidi" w:hAnsiTheme="majorBidi" w:cstheme="majorBidi"/>
           <w:sz w:val="24"/>
           <w:szCs w:val="24"/>
         </w:rPr>
         <w:drawing>
-          <wp:anchor distT="0" distB="0" distL="114300" distR="114300" simplePos="0" relativeHeight="251665408" behindDoc="0" locked="0" layoutInCell="1" allowOverlap="1" wp14:anchorId="004124AE" wp14:editId="4DE8200F">
+          <wp:anchor distT="0" distB="0" distL="114300" distR="114300" simplePos="0" relativeHeight="251669504" behindDoc="0" locked="0" layoutInCell="1" allowOverlap="1" wp14:anchorId="664EC736" wp14:editId="60E88AC0">
             <wp:simplePos x="0" y="0"/>
-            <wp:positionH relativeFrom="margin">
-              <wp:align>right</wp:align>
+            <wp:positionH relativeFrom="column">
+              <wp:posOffset>603885</wp:posOffset>
             </wp:positionH>
             <wp:positionV relativeFrom="paragraph">
-              <wp:posOffset>352252</wp:posOffset>
+              <wp:posOffset>234950</wp:posOffset>
             </wp:positionV>
-            <wp:extent cx="5943600" cy="5108575"/>
-            <wp:effectExtent l="0" t="0" r="0" b="0"/>
-            <wp:wrapSquare wrapText="bothSides"/>
-            <wp:docPr id="1535589243" name="Picture 1"/>
+            <wp:extent cx="5597525" cy="3549650"/>
+            <wp:effectExtent l="0" t="0" r="3175" b="0"/>
+            <wp:wrapTopAndBottom/>
+            <wp:docPr id="501544694" name="Picture 1" descr="A screenshot of a login page&#10;&#10;Description automatically generated"/>
             <wp:cNvGraphicFramePr>
               <a:graphicFrameLocks xmlns:a="http://schemas.openxmlformats.org/drawingml/2006/main" noChangeAspect="1"/>
             </wp:cNvGraphicFramePr>
@@ -1384,11 +1904,11 @@
               <a:graphicData uri="http://schemas.openxmlformats.org/drawingml/2006/picture">
                 <pic:pic xmlns:pic="http://schemas.openxmlformats.org/drawingml/2006/picture">
                   <pic:nvPicPr>
-                    <pic:cNvPr id="1535589243" name="Picture 1535589243"/>
+                    <pic:cNvPr id="501544694" name="Picture 1" descr="A screenshot of a login page&#10;&#10;Description automatically generated"/>
                     <pic:cNvPicPr/>
                   </pic:nvPicPr>
                   <pic:blipFill>
-                    <a:blip r:embed="rId10">
+                    <a:blip r:embed="rId10" cstate="print">
                       <a:extLst>
                         <a:ext uri="{28A0092B-C50C-407E-A947-70E740481C1C}">
                           <a14:useLocalDpi xmlns:a14="http://schemas.microsoft.com/office/drawing/2010/main" val="0"/>
@@ -1402,7 +1922,77 @@
                   <pic:spPr>
                     <a:xfrm>
                       <a:off x="0" y="0"/>
-                      <a:ext cx="5943600" cy="5108575"/>
+                      <a:ext cx="5597525" cy="3549650"/>
+                    </a:xfrm>
+                    <a:prstGeom prst="rect">
+                      <a:avLst/>
+                    </a:prstGeom>
+                  </pic:spPr>
+                </pic:pic>
+              </a:graphicData>
+            </a:graphic>
+            <wp14:sizeRelH relativeFrom="margin">
+              <wp14:pctWidth>0</wp14:pctWidth>
+            </wp14:sizeRelH>
+            <wp14:sizeRelV relativeFrom="margin">
+              <wp14:pctHeight>0</wp14:pctHeight>
+            </wp14:sizeRelV>
+          </wp:anchor>
+        </w:drawing>
+      </w:r>
+    </w:p>
+    <w:p>
+      <w:pPr>
+        <w:pStyle w:val="ListParagraph"/>
+        <w:keepNext/>
+        <w:ind w:left="1080"/>
+      </w:pPr>
+      <w:r>
+        <w:rPr>
+          <w:rFonts w:asciiTheme="majorBidi" w:hAnsiTheme="majorBidi" w:cstheme="majorBidi"/>
+          <w:sz w:val="24"/>
+          <w:szCs w:val="24"/>
+        </w:rPr>
+        <w:lastRenderedPageBreak/>
+        <w:drawing>
+          <wp:anchor distT="0" distB="0" distL="114300" distR="114300" simplePos="0" relativeHeight="251676672" behindDoc="0" locked="0" layoutInCell="1" allowOverlap="1" wp14:anchorId="14AE23E4" wp14:editId="4F8B0324">
+            <wp:simplePos x="0" y="0"/>
+            <wp:positionH relativeFrom="column">
+              <wp:posOffset>1796023</wp:posOffset>
+            </wp:positionH>
+            <wp:positionV relativeFrom="paragraph">
+              <wp:posOffset>0</wp:posOffset>
+            </wp:positionV>
+            <wp:extent cx="2449212" cy="7431932"/>
+            <wp:effectExtent l="0" t="0" r="8255" b="0"/>
+            <wp:wrapTopAndBottom/>
+            <wp:docPr id="281757750" name="Picture 1"/>
+            <wp:cNvGraphicFramePr>
+              <a:graphicFrameLocks xmlns:a="http://schemas.openxmlformats.org/drawingml/2006/main" noChangeAspect="1"/>
+            </wp:cNvGraphicFramePr>
+            <a:graphic xmlns:a="http://schemas.openxmlformats.org/drawingml/2006/main">
+              <a:graphicData uri="http://schemas.openxmlformats.org/drawingml/2006/picture">
+                <pic:pic xmlns:pic="http://schemas.openxmlformats.org/drawingml/2006/picture">
+                  <pic:nvPicPr>
+                    <pic:cNvPr id="281757750" name=""/>
+                    <pic:cNvPicPr/>
+                  </pic:nvPicPr>
+                  <pic:blipFill>
+                    <a:blip r:embed="rId11">
+                      <a:extLst>
+                        <a:ext uri="{28A0092B-C50C-407E-A947-70E740481C1C}">
+                          <a14:useLocalDpi xmlns:a14="http://schemas.microsoft.com/office/drawing/2010/main" val="0"/>
+                        </a:ext>
+                      </a:extLst>
+                    </a:blip>
+                    <a:stretch>
+                      <a:fillRect/>
+                    </a:stretch>
+                  </pic:blipFill>
+                  <pic:spPr>
+                    <a:xfrm>
+                      <a:off x="0" y="0"/>
+                      <a:ext cx="2449212" cy="7431932"/>
                     </a:xfrm>
                     <a:prstGeom prst="rect">
                       <a:avLst/>
@@ -1417,12 +2007,103 @@
     </w:p>
     <w:p>
       <w:pPr>
+        <w:pStyle w:val="Caption"/>
+        <w:ind w:left="720" w:firstLine="720"/>
+        <w:rPr>
+          <w:rFonts w:asciiTheme="majorBidi" w:hAnsiTheme="majorBidi" w:cstheme="majorBidi"/>
+          <w:b/>
+          <w:bCs/>
+          <w:sz w:val="24"/>
+          <w:szCs w:val="24"/>
+        </w:rPr>
+      </w:pPr>
+      <w:r>
+        <w:rPr>
+          <w:rFonts w:asciiTheme="majorBidi" w:hAnsiTheme="majorBidi" w:cstheme="majorBidi"/>
+          <w:sz w:val="24"/>
+          <w:szCs w:val="24"/>
+          <w:lang w:bidi="ar-QA"/>
+        </w:rPr>
+        <w:tab/>
+      </w:r>
+      <w:r>
+        <w:rPr>
+          <w:rFonts w:asciiTheme="majorBidi" w:hAnsiTheme="majorBidi" w:cstheme="majorBidi"/>
+          <w:sz w:val="24"/>
+          <w:szCs w:val="24"/>
+          <w:lang w:bidi="ar-QA"/>
+        </w:rPr>
+        <w:tab/>
+      </w:r>
+      <w:r>
+        <w:rPr>
+          <w:rFonts w:asciiTheme="majorBidi" w:hAnsiTheme="majorBidi" w:cstheme="majorBidi"/>
+          <w:sz w:val="24"/>
+          <w:szCs w:val="24"/>
+          <w:lang w:bidi="ar-QA"/>
+        </w:rPr>
+        <w:tab/>
+      </w:r>
+      <w:r>
+        <w:rPr>
+          <w:b/>
+          <w:bCs/>
+        </w:rPr>
+        <w:t xml:space="preserve">Figure </w:t>
+      </w:r>
+      <w:r>
+        <w:rPr>
+          <w:b/>
+          <w:bCs/>
+        </w:rPr>
+        <w:fldChar w:fldCharType="begin"/>
+      </w:r>
+      <w:r>
+        <w:rPr>
+          <w:b/>
+          <w:bCs/>
+        </w:rPr>
+        <w:instrText xml:space="preserve"> SEQ Figure \* ARABIC </w:instrText>
+      </w:r>
+      <w:r>
+        <w:rPr>
+          <w:b/>
+          <w:bCs/>
+        </w:rPr>
+        <w:fldChar w:fldCharType="separate"/>
+      </w:r>
+      <w:r>
+        <w:rPr>
+          <w:b/>
+          <w:bCs/>
+          <w:noProof/>
+        </w:rPr>
+        <w:t>3</w:t>
+      </w:r>
+      <w:r>
+        <w:rPr>
+          <w:b/>
+          <w:bCs/>
+        </w:rPr>
+        <w:fldChar w:fldCharType="end"/>
+      </w:r>
+      <w:r>
+        <w:rPr>
+          <w:b/>
+          <w:bCs/>
+        </w:rPr>
+        <w:t>: Main-page Small Screen</w:t>
+      </w:r>
+    </w:p>
+    <w:p>
+      <w:pPr>
         <w:pStyle w:val="ListParagraph"/>
         <w:ind w:left="1080"/>
         <w:rPr>
           <w:rFonts w:asciiTheme="majorBidi" w:hAnsiTheme="majorBidi" w:cstheme="majorBidi"/>
           <w:sz w:val="24"/>
           <w:szCs w:val="24"/>
+          <w:lang w:bidi="ar-QA"/>
         </w:rPr>
       </w:pPr>
     </w:p>
@@ -1434,6 +2115,7 @@
           <w:rFonts w:asciiTheme="majorBidi" w:hAnsiTheme="majorBidi" w:cstheme="majorBidi"/>
           <w:sz w:val="24"/>
           <w:szCs w:val="24"/>
+          <w:lang w:bidi="ar-QA"/>
         </w:rPr>
       </w:pPr>
     </w:p>
@@ -1445,6 +2127,7 @@
           <w:rFonts w:asciiTheme="majorBidi" w:hAnsiTheme="majorBidi" w:cstheme="majorBidi"/>
           <w:sz w:val="24"/>
           <w:szCs w:val="24"/>
+          <w:lang w:bidi="ar-QA"/>
         </w:rPr>
       </w:pPr>
     </w:p>
@@ -1456,138 +2139,1563 @@
           <w:rFonts w:asciiTheme="majorBidi" w:hAnsiTheme="majorBidi" w:cstheme="majorBidi"/>
           <w:sz w:val="24"/>
           <w:szCs w:val="24"/>
-        </w:rPr>
-      </w:pPr>
-    </w:p>
-    <w:p>
-      <w:pPr>
-        <w:pStyle w:val="ListParagraph"/>
-        <w:ind w:left="1080"/>
-        <w:rPr>
-          <w:rFonts w:asciiTheme="majorBidi" w:hAnsiTheme="majorBidi" w:cstheme="majorBidi"/>
-          <w:sz w:val="24"/>
-          <w:szCs w:val="24"/>
-        </w:rPr>
-      </w:pPr>
-    </w:p>
-    <w:p>
-      <w:pPr>
-        <w:pStyle w:val="ListParagraph"/>
-        <w:ind w:left="1080"/>
-        <w:rPr>
-          <w:rFonts w:asciiTheme="majorBidi" w:hAnsiTheme="majorBidi" w:cstheme="majorBidi"/>
-          <w:sz w:val="24"/>
-          <w:szCs w:val="24"/>
-        </w:rPr>
-      </w:pPr>
-    </w:p>
-    <w:p>
-      <w:pPr>
-        <w:pStyle w:val="ListParagraph"/>
-        <w:ind w:left="1080"/>
-        <w:rPr>
-          <w:rFonts w:asciiTheme="majorBidi" w:hAnsiTheme="majorBidi" w:cstheme="majorBidi"/>
-          <w:sz w:val="24"/>
-          <w:szCs w:val="24"/>
-        </w:rPr>
-      </w:pPr>
-    </w:p>
-    <w:p>
-      <w:pPr>
-        <w:pStyle w:val="ListParagraph"/>
-        <w:ind w:left="1080"/>
-        <w:rPr>
-          <w:rFonts w:asciiTheme="majorBidi" w:hAnsiTheme="majorBidi" w:cstheme="majorBidi"/>
-          <w:sz w:val="24"/>
-          <w:szCs w:val="24"/>
-        </w:rPr>
-      </w:pPr>
-    </w:p>
-    <w:p>
-      <w:pPr>
-        <w:pStyle w:val="ListParagraph"/>
-        <w:ind w:left="1080"/>
-        <w:rPr>
-          <w:rFonts w:asciiTheme="majorBidi" w:hAnsiTheme="majorBidi" w:cstheme="majorBidi"/>
-          <w:sz w:val="24"/>
-          <w:szCs w:val="24"/>
-        </w:rPr>
-      </w:pPr>
-    </w:p>
-    <w:p>
-      <w:pPr>
-        <w:pStyle w:val="ListParagraph"/>
-        <w:ind w:left="1080"/>
-        <w:rPr>
-          <w:rFonts w:asciiTheme="majorBidi" w:hAnsiTheme="majorBidi" w:cstheme="majorBidi"/>
-          <w:sz w:val="24"/>
-          <w:szCs w:val="24"/>
-        </w:rPr>
-      </w:pPr>
-    </w:p>
-    <w:p>
-      <w:pPr>
-        <w:pStyle w:val="ListParagraph"/>
-        <w:ind w:left="1080"/>
-        <w:rPr>
-          <w:rFonts w:asciiTheme="majorBidi" w:hAnsiTheme="majorBidi" w:cstheme="majorBidi"/>
-          <w:sz w:val="24"/>
-          <w:szCs w:val="24"/>
-        </w:rPr>
-      </w:pPr>
-    </w:p>
-    <w:p>
-      <w:pPr>
-        <w:pStyle w:val="ListParagraph"/>
-        <w:ind w:left="1080"/>
-        <w:rPr>
-          <w:rFonts w:asciiTheme="majorBidi" w:hAnsiTheme="majorBidi" w:cstheme="majorBidi"/>
-          <w:sz w:val="24"/>
-          <w:szCs w:val="24"/>
-        </w:rPr>
-      </w:pPr>
-    </w:p>
-    <w:p>
-      <w:pPr>
-        <w:pStyle w:val="ListParagraph"/>
-        <w:ind w:left="1080"/>
-        <w:rPr>
-          <w:rFonts w:asciiTheme="majorBidi" w:hAnsiTheme="majorBidi" w:cstheme="majorBidi"/>
-          <w:sz w:val="24"/>
-          <w:szCs w:val="24"/>
-        </w:rPr>
-      </w:pPr>
-    </w:p>
-    <w:p>
-      <w:pPr>
-        <w:pStyle w:val="ListParagraph"/>
-        <w:ind w:left="1080"/>
-        <w:rPr>
-          <w:rFonts w:asciiTheme="majorBidi" w:hAnsiTheme="majorBidi" w:cstheme="majorBidi"/>
-          <w:sz w:val="24"/>
-          <w:szCs w:val="24"/>
-        </w:rPr>
-      </w:pPr>
-    </w:p>
-    <w:p>
-      <w:pPr>
-        <w:pStyle w:val="ListParagraph"/>
-        <w:ind w:left="1080"/>
-        <w:rPr>
-          <w:rFonts w:asciiTheme="majorBidi" w:hAnsiTheme="majorBidi" w:cstheme="majorBidi"/>
-          <w:sz w:val="24"/>
-          <w:szCs w:val="24"/>
-        </w:rPr>
-      </w:pPr>
-    </w:p>
-    <w:p>
-      <w:pPr>
-        <w:pStyle w:val="ListParagraph"/>
-        <w:ind w:left="1080"/>
-        <w:rPr>
-          <w:rFonts w:asciiTheme="majorBidi" w:hAnsiTheme="majorBidi" w:cstheme="majorBidi"/>
-          <w:sz w:val="24"/>
-          <w:szCs w:val="24"/>
+          <w:lang w:bidi="ar-QA"/>
+        </w:rPr>
+      </w:pPr>
+      <w:r>
+        <w:rPr>
+          <w:noProof/>
+        </w:rPr>
+        <mc:AlternateContent>
+          <mc:Choice Requires="wps">
+            <w:drawing>
+              <wp:anchor distT="0" distB="0" distL="114300" distR="114300" simplePos="0" relativeHeight="251675648" behindDoc="0" locked="0" layoutInCell="1" allowOverlap="1" wp14:anchorId="45E7A190" wp14:editId="7002ED6D">
+                <wp:simplePos x="0" y="0"/>
+                <wp:positionH relativeFrom="column">
+                  <wp:posOffset>1095375</wp:posOffset>
+                </wp:positionH>
+                <wp:positionV relativeFrom="paragraph">
+                  <wp:posOffset>5439410</wp:posOffset>
+                </wp:positionV>
+                <wp:extent cx="3395345" cy="635"/>
+                <wp:effectExtent l="0" t="0" r="0" b="0"/>
+                <wp:wrapTopAndBottom/>
+                <wp:docPr id="1952286251" name="Text Box 1"/>
+                <wp:cNvGraphicFramePr/>
+                <a:graphic xmlns:a="http://schemas.openxmlformats.org/drawingml/2006/main">
+                  <a:graphicData uri="http://schemas.microsoft.com/office/word/2010/wordprocessingShape">
+                    <wps:wsp>
+                      <wps:cNvSpPr txBox="1"/>
+                      <wps:spPr>
+                        <a:xfrm>
+                          <a:off x="0" y="0"/>
+                          <a:ext cx="3395345" cy="635"/>
+                        </a:xfrm>
+                        <a:prstGeom prst="rect">
+                          <a:avLst/>
+                        </a:prstGeom>
+                        <a:solidFill>
+                          <a:prstClr val="white"/>
+                        </a:solidFill>
+                        <a:ln>
+                          <a:noFill/>
+                        </a:ln>
+                      </wps:spPr>
+                      <wps:txbx>
+                        <w:txbxContent>
+                          <w:p>
+                            <w:pPr>
+                              <w:pStyle w:val="Caption"/>
+                              <w:jc w:val="center"/>
+                              <w:rPr>
+                                <w:rFonts w:asciiTheme="majorBidi" w:hAnsiTheme="majorBidi" w:cstheme="majorBidi"/>
+                                <w:b/>
+                                <w:bCs/>
+                                <w:lang w:bidi="ar-QA"/>
+                              </w:rPr>
+                            </w:pPr>
+                            <w:r>
+                              <w:rPr>
+                                <w:b/>
+                                <w:bCs/>
+                              </w:rPr>
+                              <w:t xml:space="preserve">Figure </w:t>
+                            </w:r>
+                            <w:r>
+                              <w:rPr>
+                                <w:b/>
+                                <w:bCs/>
+                              </w:rPr>
+                              <w:fldChar w:fldCharType="begin"/>
+                            </w:r>
+                            <w:r>
+                              <w:rPr>
+                                <w:b/>
+                                <w:bCs/>
+                              </w:rPr>
+                              <w:instrText xml:space="preserve"> SEQ Figure \* ARABIC </w:instrText>
+                            </w:r>
+                            <w:r>
+                              <w:rPr>
+                                <w:b/>
+                                <w:bCs/>
+                              </w:rPr>
+                              <w:fldChar w:fldCharType="separate"/>
+                            </w:r>
+                            <w:r>
+                              <w:rPr>
+                                <w:b/>
+                                <w:bCs/>
+                                <w:noProof/>
+                              </w:rPr>
+                              <w:t>4</w:t>
+                            </w:r>
+                            <w:r>
+                              <w:rPr>
+                                <w:b/>
+                                <w:bCs/>
+                              </w:rPr>
+                              <w:fldChar w:fldCharType="end"/>
+                            </w:r>
+                            <w:r>
+                              <w:rPr>
+                                <w:b/>
+                                <w:bCs/>
+                              </w:rPr>
+                              <w:t>: Login Small Screen</w:t>
+                            </w:r>
+                          </w:p>
+                        </w:txbxContent>
+                      </wps:txbx>
+                      <wps:bodyPr rot="0" spcFirstLastPara="0" vertOverflow="overflow" horzOverflow="overflow" vert="horz" wrap="square" lIns="0" tIns="0" rIns="0" bIns="0" numCol="1" spcCol="0" rtlCol="0" fromWordArt="0" anchor="t" anchorCtr="0" forceAA="0" compatLnSpc="1">
+                        <a:prstTxWarp prst="textNoShape">
+                          <a:avLst/>
+                        </a:prstTxWarp>
+                        <a:spAutoFit/>
+                      </wps:bodyPr>
+                    </wps:wsp>
+                  </a:graphicData>
+                </a:graphic>
+              </wp:anchor>
+            </w:drawing>
+          </mc:Choice>
+          <mc:Fallback>
+            <w:pict>
+              <v:shape w14:anchorId="45E7A190" id="_x0000_s1028" type="#_x0000_t202" style="position:absolute;left:0;text-align:left;margin-left:86.25pt;margin-top:428.3pt;width:267.35pt;height:.05pt;z-index:251675648;visibility:visible;mso-wrap-style:square;mso-wrap-distance-left:9pt;mso-wrap-distance-top:0;mso-wrap-distance-right:9pt;mso-wrap-distance-bottom:0;mso-position-horizontal:absolute;mso-position-horizontal-relative:text;mso-position-vertical:absolute;mso-position-vertical-relative:text;v-text-anchor:top" o:gfxdata="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" stroked="f">
+                <v:textbox style="mso-fit-shape-to-text:t" inset="0,0,0,0">
+                  <w:txbxContent>
+                    <w:p>
+                      <w:pPr>
+                        <w:pStyle w:val="Caption"/>
+                        <w:jc w:val="center"/>
+                        <w:rPr>
+                          <w:rFonts w:asciiTheme="majorBidi" w:hAnsiTheme="majorBidi" w:cstheme="majorBidi"/>
+                          <w:b/>
+                          <w:bCs/>
+                          <w:lang w:bidi="ar-QA"/>
+                        </w:rPr>
+                      </w:pPr>
+                      <w:r>
+                        <w:rPr>
+                          <w:b/>
+                          <w:bCs/>
+                        </w:rPr>
+                        <w:t xml:space="preserve">Figure </w:t>
+                      </w:r>
+                      <w:r>
+                        <w:rPr>
+                          <w:b/>
+                          <w:bCs/>
+                        </w:rPr>
+                        <w:fldChar w:fldCharType="begin"/>
+                      </w:r>
+                      <w:r>
+                        <w:rPr>
+                          <w:b/>
+                          <w:bCs/>
+                        </w:rPr>
+                        <w:instrText xml:space="preserve"> SEQ Figure \* ARABIC </w:instrText>
+                      </w:r>
+                      <w:r>
+                        <w:rPr>
+                          <w:b/>
+                          <w:bCs/>
+                        </w:rPr>
+                        <w:fldChar w:fldCharType="separate"/>
+                      </w:r>
+                      <w:r>
+                        <w:rPr>
+                          <w:b/>
+                          <w:bCs/>
+                          <w:noProof/>
+                        </w:rPr>
+                        <w:t>4</w:t>
+                      </w:r>
+                      <w:r>
+                        <w:rPr>
+                          <w:b/>
+                          <w:bCs/>
+                        </w:rPr>
+                        <w:fldChar w:fldCharType="end"/>
+                      </w:r>
+                      <w:r>
+                        <w:rPr>
+                          <w:b/>
+                          <w:bCs/>
+                        </w:rPr>
+                        <w:t>: Login Small Screen</w:t>
+                      </w:r>
+                    </w:p>
+                  </w:txbxContent>
+                </v:textbox>
+                <w10:wrap type="topAndBottom"/>
+              </v:shape>
+            </w:pict>
+          </mc:Fallback>
+        </mc:AlternateContent>
+      </w:r>
+      <w:r>
+        <w:rPr>
+          <w:rFonts w:asciiTheme="majorBidi" w:hAnsiTheme="majorBidi" w:cstheme="majorBidi"/>
+          <w:sz w:val="24"/>
+          <w:szCs w:val="24"/>
+          <w:lang w:bidi="ar-QA"/>
+        </w:rPr>
+        <w:drawing>
+          <wp:anchor distT="0" distB="0" distL="114300" distR="114300" simplePos="0" relativeHeight="251672576" behindDoc="0" locked="0" layoutInCell="1" allowOverlap="1" wp14:anchorId="707B2CD6" wp14:editId="56FD9041">
+            <wp:simplePos x="0" y="0"/>
+            <wp:positionH relativeFrom="column">
+              <wp:posOffset>1095685</wp:posOffset>
+            </wp:positionH>
+            <wp:positionV relativeFrom="paragraph">
+              <wp:posOffset>97182</wp:posOffset>
+            </wp:positionV>
+            <wp:extent cx="3395345" cy="5285105"/>
+            <wp:effectExtent l="0" t="0" r="0" b="0"/>
+            <wp:wrapTopAndBottom/>
+            <wp:docPr id="1478578408" name="Picture 1" descr="A login page with a chip and a computer chip&#10;&#10;Description automatically generated"/>
+            <wp:cNvGraphicFramePr>
+              <a:graphicFrameLocks xmlns:a="http://schemas.openxmlformats.org/drawingml/2006/main" noChangeAspect="1"/>
+            </wp:cNvGraphicFramePr>
+            <a:graphic xmlns:a="http://schemas.openxmlformats.org/drawingml/2006/main">
+              <a:graphicData uri="http://schemas.openxmlformats.org/drawingml/2006/picture">
+                <pic:pic xmlns:pic="http://schemas.openxmlformats.org/drawingml/2006/picture">
+                  <pic:nvPicPr>
+                    <pic:cNvPr id="1478578408" name="Picture 1" descr="A login page with a chip and a computer chip&#10;&#10;Description automatically generated"/>
+                    <pic:cNvPicPr/>
+                  </pic:nvPicPr>
+                  <pic:blipFill>
+                    <a:blip r:embed="rId12">
+                      <a:extLst>
+                        <a:ext uri="{28A0092B-C50C-407E-A947-70E740481C1C}">
+                          <a14:useLocalDpi xmlns:a14="http://schemas.microsoft.com/office/drawing/2010/main" val="0"/>
+                        </a:ext>
+                      </a:extLst>
+                    </a:blip>
+                    <a:stretch>
+                      <a:fillRect/>
+                    </a:stretch>
+                  </pic:blipFill>
+                  <pic:spPr>
+                    <a:xfrm>
+                      <a:off x="0" y="0"/>
+                      <a:ext cx="3395345" cy="5285105"/>
+                    </a:xfrm>
+                    <a:prstGeom prst="rect">
+                      <a:avLst/>
+                    </a:prstGeom>
+                  </pic:spPr>
+                </pic:pic>
+              </a:graphicData>
+            </a:graphic>
+            <wp14:sizeRelH relativeFrom="margin">
+              <wp14:pctWidth>0</wp14:pctWidth>
+            </wp14:sizeRelH>
+            <wp14:sizeRelV relativeFrom="margin">
+              <wp14:pctHeight>0</wp14:pctHeight>
+            </wp14:sizeRelV>
+          </wp:anchor>
+        </w:drawing>
+      </w:r>
+    </w:p>
+    <w:p>
+      <w:pPr>
+        <w:rPr>
+          <w:rFonts w:asciiTheme="majorBidi" w:hAnsiTheme="majorBidi" w:cstheme="majorBidi"/>
+          <w:b/>
+          <w:bCs/>
+          <w:sz w:val="28"/>
+          <w:szCs w:val="28"/>
+        </w:rPr>
+      </w:pPr>
+      <w:r>
+        <w:rPr>
+          <w:noProof/>
+        </w:rPr>
+        <w:lastRenderedPageBreak/>
+        <mc:AlternateContent>
+          <mc:Choice Requires="wps">
+            <w:drawing>
+              <wp:anchor distT="0" distB="0" distL="114300" distR="114300" simplePos="0" relativeHeight="251680768" behindDoc="0" locked="0" layoutInCell="1" allowOverlap="1" wp14:anchorId="34530EF2" wp14:editId="60DFB9A6">
+                <wp:simplePos x="0" y="0"/>
+                <wp:positionH relativeFrom="column">
+                  <wp:posOffset>0</wp:posOffset>
+                </wp:positionH>
+                <wp:positionV relativeFrom="paragraph">
+                  <wp:posOffset>2990850</wp:posOffset>
+                </wp:positionV>
+                <wp:extent cx="5943600" cy="635"/>
+                <wp:effectExtent l="0" t="0" r="0" b="0"/>
+                <wp:wrapTopAndBottom/>
+                <wp:docPr id="1567213730" name="Text Box 1"/>
+                <wp:cNvGraphicFramePr/>
+                <a:graphic xmlns:a="http://schemas.openxmlformats.org/drawingml/2006/main">
+                  <a:graphicData uri="http://schemas.microsoft.com/office/word/2010/wordprocessingShape">
+                    <wps:wsp>
+                      <wps:cNvSpPr txBox="1"/>
+                      <wps:spPr>
+                        <a:xfrm>
+                          <a:off x="0" y="0"/>
+                          <a:ext cx="5943600" cy="635"/>
+                        </a:xfrm>
+                        <a:prstGeom prst="rect">
+                          <a:avLst/>
+                        </a:prstGeom>
+                        <a:solidFill>
+                          <a:prstClr val="white"/>
+                        </a:solidFill>
+                        <a:ln>
+                          <a:noFill/>
+                        </a:ln>
+                      </wps:spPr>
+                      <wps:txbx>
+                        <w:txbxContent>
+                          <w:p>
+                            <w:pPr>
+                              <w:pStyle w:val="Caption"/>
+                              <w:jc w:val="center"/>
+                              <w:rPr>
+                                <w:rFonts w:asciiTheme="majorBidi" w:hAnsiTheme="majorBidi" w:cstheme="majorBidi"/>
+                                <w:b/>
+                                <w:bCs/>
+                                <w:lang w:bidi="ar-QA"/>
+                              </w:rPr>
+                            </w:pPr>
+                            <w:r>
+                              <w:rPr>
+                                <w:b/>
+                                <w:bCs/>
+                              </w:rPr>
+                              <w:t xml:space="preserve">Figure </w:t>
+                            </w:r>
+                            <w:r>
+                              <w:rPr>
+                                <w:b/>
+                                <w:bCs/>
+                              </w:rPr>
+                              <w:fldChar w:fldCharType="begin"/>
+                            </w:r>
+                            <w:r>
+                              <w:rPr>
+                                <w:b/>
+                                <w:bCs/>
+                              </w:rPr>
+                              <w:instrText xml:space="preserve"> SEQ Figure \* ARABIC </w:instrText>
+                            </w:r>
+                            <w:r>
+                              <w:rPr>
+                                <w:b/>
+                                <w:bCs/>
+                              </w:rPr>
+                              <w:fldChar w:fldCharType="separate"/>
+                            </w:r>
+                            <w:r>
+                              <w:rPr>
+                                <w:b/>
+                                <w:bCs/>
+                                <w:noProof/>
+                              </w:rPr>
+                              <w:t>5</w:t>
+                            </w:r>
+                            <w:r>
+                              <w:rPr>
+                                <w:b/>
+                                <w:bCs/>
+                              </w:rPr>
+                              <w:fldChar w:fldCharType="end"/>
+                            </w:r>
+                            <w:r>
+                              <w:rPr>
+                                <w:b/>
+                                <w:bCs/>
+                              </w:rPr>
+                              <w:t>: Login Big Screen</w:t>
+                            </w:r>
+                          </w:p>
+                        </w:txbxContent>
+                      </wps:txbx>
+                      <wps:bodyPr rot="0" spcFirstLastPara="0" vertOverflow="overflow" horzOverflow="overflow" vert="horz" wrap="square" lIns="0" tIns="0" rIns="0" bIns="0" numCol="1" spcCol="0" rtlCol="0" fromWordArt="0" anchor="t" anchorCtr="0" forceAA="0" compatLnSpc="1">
+                        <a:prstTxWarp prst="textNoShape">
+                          <a:avLst/>
+                        </a:prstTxWarp>
+                        <a:spAutoFit/>
+                      </wps:bodyPr>
+                    </wps:wsp>
+                  </a:graphicData>
+                </a:graphic>
+              </wp:anchor>
+            </w:drawing>
+          </mc:Choice>
+          <mc:Fallback>
+            <w:pict>
+              <v:shape w14:anchorId="34530EF2" id="_x0000_s1029" type="#_x0000_t202" style="position:absolute;margin-left:0;margin-top:235.5pt;width:468pt;height:.05pt;z-index:251680768;visibility:visible;mso-wrap-style:square;mso-wrap-distance-left:9pt;mso-wrap-distance-top:0;mso-wrap-distance-right:9pt;mso-wrap-distance-bottom:0;mso-position-horizontal:absolute;mso-position-horizontal-relative:text;mso-position-vertical:absolute;mso-position-vertical-relative:text;v-text-anchor:top" o:gfxdata="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" stroked="f">
+                <v:textbox style="mso-fit-shape-to-text:t" inset="0,0,0,0">
+                  <w:txbxContent>
+                    <w:p>
+                      <w:pPr>
+                        <w:pStyle w:val="Caption"/>
+                        <w:jc w:val="center"/>
+                        <w:rPr>
+                          <w:rFonts w:asciiTheme="majorBidi" w:hAnsiTheme="majorBidi" w:cstheme="majorBidi"/>
+                          <w:b/>
+                          <w:bCs/>
+                          <w:lang w:bidi="ar-QA"/>
+                        </w:rPr>
+                      </w:pPr>
+                      <w:r>
+                        <w:rPr>
+                          <w:b/>
+                          <w:bCs/>
+                        </w:rPr>
+                        <w:t xml:space="preserve">Figure </w:t>
+                      </w:r>
+                      <w:r>
+                        <w:rPr>
+                          <w:b/>
+                          <w:bCs/>
+                        </w:rPr>
+                        <w:fldChar w:fldCharType="begin"/>
+                      </w:r>
+                      <w:r>
+                        <w:rPr>
+                          <w:b/>
+                          <w:bCs/>
+                        </w:rPr>
+                        <w:instrText xml:space="preserve"> SEQ Figure \* ARABIC </w:instrText>
+                      </w:r>
+                      <w:r>
+                        <w:rPr>
+                          <w:b/>
+                          <w:bCs/>
+                        </w:rPr>
+                        <w:fldChar w:fldCharType="separate"/>
+                      </w:r>
+                      <w:r>
+                        <w:rPr>
+                          <w:b/>
+                          <w:bCs/>
+                          <w:noProof/>
+                        </w:rPr>
+                        <w:t>5</w:t>
+                      </w:r>
+                      <w:r>
+                        <w:rPr>
+                          <w:b/>
+                          <w:bCs/>
+                        </w:rPr>
+                        <w:fldChar w:fldCharType="end"/>
+                      </w:r>
+                      <w:r>
+                        <w:rPr>
+                          <w:b/>
+                          <w:bCs/>
+                        </w:rPr>
+                        <w:t>: Login Big Screen</w:t>
+                      </w:r>
+                    </w:p>
+                  </w:txbxContent>
+                </v:textbox>
+                <w10:wrap type="topAndBottom"/>
+              </v:shape>
+            </w:pict>
+          </mc:Fallback>
+        </mc:AlternateContent>
+      </w:r>
+      <w:r>
+        <w:rPr>
+          <w:rFonts w:asciiTheme="majorBidi" w:hAnsiTheme="majorBidi" w:cstheme="majorBidi"/>
+          <w:sz w:val="24"/>
+          <w:szCs w:val="24"/>
+          <w:lang w:bidi="ar-QA"/>
+        </w:rPr>
+        <w:drawing>
+          <wp:anchor distT="0" distB="0" distL="114300" distR="114300" simplePos="0" relativeHeight="251678720" behindDoc="0" locked="0" layoutInCell="1" allowOverlap="1" wp14:anchorId="7DF88C62" wp14:editId="3A511B6E">
+            <wp:simplePos x="0" y="0"/>
+            <wp:positionH relativeFrom="column">
+              <wp:posOffset>0</wp:posOffset>
+            </wp:positionH>
+            <wp:positionV relativeFrom="paragraph">
+              <wp:posOffset>319405</wp:posOffset>
+            </wp:positionV>
+            <wp:extent cx="5943600" cy="2614295"/>
+            <wp:effectExtent l="0" t="0" r="0" b="0"/>
+            <wp:wrapTopAndBottom/>
+            <wp:docPr id="918568877" name="Picture 1" descr="A screenshot of a login page&#10;&#10;Description automatically generated"/>
+            <wp:cNvGraphicFramePr>
+              <a:graphicFrameLocks xmlns:a="http://schemas.openxmlformats.org/drawingml/2006/main" noChangeAspect="1"/>
+            </wp:cNvGraphicFramePr>
+            <a:graphic xmlns:a="http://schemas.openxmlformats.org/drawingml/2006/main">
+              <a:graphicData uri="http://schemas.openxmlformats.org/drawingml/2006/picture">
+                <pic:pic xmlns:pic="http://schemas.openxmlformats.org/drawingml/2006/picture">
+                  <pic:nvPicPr>
+                    <pic:cNvPr id="918568877" name="Picture 1" descr="A screenshot of a login page&#10;&#10;Description automatically generated"/>
+                    <pic:cNvPicPr/>
+                  </pic:nvPicPr>
+                  <pic:blipFill>
+                    <a:blip r:embed="rId13" cstate="print">
+                      <a:extLst>
+                        <a:ext uri="{28A0092B-C50C-407E-A947-70E740481C1C}">
+                          <a14:useLocalDpi xmlns:a14="http://schemas.microsoft.com/office/drawing/2010/main" val="0"/>
+                        </a:ext>
+                      </a:extLst>
+                    </a:blip>
+                    <a:stretch>
+                      <a:fillRect/>
+                    </a:stretch>
+                  </pic:blipFill>
+                  <pic:spPr>
+                    <a:xfrm>
+                      <a:off x="0" y="0"/>
+                      <a:ext cx="5943600" cy="2614295"/>
+                    </a:xfrm>
+                    <a:prstGeom prst="rect">
+                      <a:avLst/>
+                    </a:prstGeom>
+                  </pic:spPr>
+                </pic:pic>
+              </a:graphicData>
+            </a:graphic>
+          </wp:anchor>
+        </w:drawing>
+      </w:r>
+    </w:p>
+    <w:p>
+      <w:pPr>
+        <w:rPr>
+          <w:rFonts w:asciiTheme="majorBidi" w:hAnsiTheme="majorBidi" w:cstheme="majorBidi"/>
+          <w:b/>
+          <w:bCs/>
+          <w:sz w:val="28"/>
+          <w:szCs w:val="28"/>
+        </w:rPr>
+      </w:pPr>
+      <w:r>
+        <w:rPr>
+          <w:noProof/>
+        </w:rPr>
+        <mc:AlternateContent>
+          <mc:Choice Requires="wps">
+            <w:drawing>
+              <wp:anchor distT="0" distB="0" distL="114300" distR="114300" simplePos="0" relativeHeight="251683840" behindDoc="0" locked="0" layoutInCell="1" allowOverlap="1" wp14:anchorId="1EF2F1BF" wp14:editId="43765E2B">
+                <wp:simplePos x="0" y="0"/>
+                <wp:positionH relativeFrom="column">
+                  <wp:posOffset>1475105</wp:posOffset>
+                </wp:positionH>
+                <wp:positionV relativeFrom="paragraph">
+                  <wp:posOffset>7582535</wp:posOffset>
+                </wp:positionV>
+                <wp:extent cx="2855595" cy="635"/>
+                <wp:effectExtent l="0" t="0" r="0" b="0"/>
+                <wp:wrapTopAndBottom/>
+                <wp:docPr id="1330272418" name="Text Box 1"/>
+                <wp:cNvGraphicFramePr/>
+                <a:graphic xmlns:a="http://schemas.openxmlformats.org/drawingml/2006/main">
+                  <a:graphicData uri="http://schemas.microsoft.com/office/word/2010/wordprocessingShape">
+                    <wps:wsp>
+                      <wps:cNvSpPr txBox="1"/>
+                      <wps:spPr>
+                        <a:xfrm>
+                          <a:off x="0" y="0"/>
+                          <a:ext cx="2855595" cy="635"/>
+                        </a:xfrm>
+                        <a:prstGeom prst="rect">
+                          <a:avLst/>
+                        </a:prstGeom>
+                        <a:solidFill>
+                          <a:prstClr val="white"/>
+                        </a:solidFill>
+                        <a:ln>
+                          <a:noFill/>
+                        </a:ln>
+                      </wps:spPr>
+                      <wps:txbx>
+                        <w:txbxContent>
+                          <w:p>
+                            <w:pPr>
+                              <w:pStyle w:val="Caption"/>
+                              <w:jc w:val="center"/>
+                              <w:rPr>
+                                <w:rFonts w:asciiTheme="majorBidi" w:hAnsiTheme="majorBidi" w:cstheme="majorBidi"/>
+                                <w:b/>
+                                <w:bCs/>
+                                <w:sz w:val="28"/>
+                                <w:szCs w:val="28"/>
+                              </w:rPr>
+                            </w:pPr>
+                            <w:r>
+                              <w:rPr>
+                                <w:b/>
+                                <w:bCs/>
+                              </w:rPr>
+                              <w:t xml:space="preserve">Figure </w:t>
+                            </w:r>
+                            <w:r>
+                              <w:rPr>
+                                <w:b/>
+                                <w:bCs/>
+                              </w:rPr>
+                              <w:fldChar w:fldCharType="begin"/>
+                            </w:r>
+                            <w:r>
+                              <w:rPr>
+                                <w:b/>
+                                <w:bCs/>
+                              </w:rPr>
+                              <w:instrText xml:space="preserve"> SEQ Figure \* ARABIC </w:instrText>
+                            </w:r>
+                            <w:r>
+                              <w:rPr>
+                                <w:b/>
+                                <w:bCs/>
+                              </w:rPr>
+                              <w:fldChar w:fldCharType="separate"/>
+                            </w:r>
+                            <w:r>
+                              <w:rPr>
+                                <w:b/>
+                                <w:bCs/>
+                                <w:noProof/>
+                              </w:rPr>
+                              <w:t>6</w:t>
+                            </w:r>
+                            <w:r>
+                              <w:rPr>
+                                <w:b/>
+                                <w:bCs/>
+                              </w:rPr>
+                              <w:fldChar w:fldCharType="end"/>
+                            </w:r>
+                            <w:r>
+                              <w:rPr>
+                                <w:b/>
+                                <w:bCs/>
+                              </w:rPr>
+                              <w:t>: Buy-item Small Screen</w:t>
+                            </w:r>
+                          </w:p>
+                        </w:txbxContent>
+                      </wps:txbx>
+                      <wps:bodyPr rot="0" spcFirstLastPara="0" vertOverflow="overflow" horzOverflow="overflow" vert="horz" wrap="square" lIns="0" tIns="0" rIns="0" bIns="0" numCol="1" spcCol="0" rtlCol="0" fromWordArt="0" anchor="t" anchorCtr="0" forceAA="0" compatLnSpc="1">
+                        <a:prstTxWarp prst="textNoShape">
+                          <a:avLst/>
+                        </a:prstTxWarp>
+                        <a:spAutoFit/>
+                      </wps:bodyPr>
+                    </wps:wsp>
+                  </a:graphicData>
+                </a:graphic>
+              </wp:anchor>
+            </w:drawing>
+          </mc:Choice>
+          <mc:Fallback>
+            <w:pict>
+              <v:shape w14:anchorId="1EF2F1BF" id="_x0000_s1030" type="#_x0000_t202" style="position:absolute;margin-left:116.15pt;margin-top:597.05pt;width:224.85pt;height:.05pt;z-index:251683840;visibility:visible;mso-wrap-style:square;mso-wrap-distance-left:9pt;mso-wrap-distance-top:0;mso-wrap-distance-right:9pt;mso-wrap-distance-bottom:0;mso-position-horizontal:absolute;mso-position-horizontal-relative:text;mso-position-vertical:absolute;mso-position-vertical-relative:text;v-text-anchor:top" o:gfxdata="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" stroked="f">
+                <v:textbox style="mso-fit-shape-to-text:t" inset="0,0,0,0">
+                  <w:txbxContent>
+                    <w:p>
+                      <w:pPr>
+                        <w:pStyle w:val="Caption"/>
+                        <w:jc w:val="center"/>
+                        <w:rPr>
+                          <w:rFonts w:asciiTheme="majorBidi" w:hAnsiTheme="majorBidi" w:cstheme="majorBidi"/>
+                          <w:b/>
+                          <w:bCs/>
+                          <w:sz w:val="28"/>
+                          <w:szCs w:val="28"/>
+                        </w:rPr>
+                      </w:pPr>
+                      <w:r>
+                        <w:rPr>
+                          <w:b/>
+                          <w:bCs/>
+                        </w:rPr>
+                        <w:t xml:space="preserve">Figure </w:t>
+                      </w:r>
+                      <w:r>
+                        <w:rPr>
+                          <w:b/>
+                          <w:bCs/>
+                        </w:rPr>
+                        <w:fldChar w:fldCharType="begin"/>
+                      </w:r>
+                      <w:r>
+                        <w:rPr>
+                          <w:b/>
+                          <w:bCs/>
+                        </w:rPr>
+                        <w:instrText xml:space="preserve"> SEQ Figure \* ARABIC </w:instrText>
+                      </w:r>
+                      <w:r>
+                        <w:rPr>
+                          <w:b/>
+                          <w:bCs/>
+                        </w:rPr>
+                        <w:fldChar w:fldCharType="separate"/>
+                      </w:r>
+                      <w:r>
+                        <w:rPr>
+                          <w:b/>
+                          <w:bCs/>
+                          <w:noProof/>
+                        </w:rPr>
+                        <w:t>6</w:t>
+                      </w:r>
+                      <w:r>
+                        <w:rPr>
+                          <w:b/>
+                          <w:bCs/>
+                        </w:rPr>
+                        <w:fldChar w:fldCharType="end"/>
+                      </w:r>
+                      <w:r>
+                        <w:rPr>
+                          <w:b/>
+                          <w:bCs/>
+                        </w:rPr>
+                        <w:t>: Buy-item Small Screen</w:t>
+                      </w:r>
+                    </w:p>
+                  </w:txbxContent>
+                </v:textbox>
+                <w10:wrap type="topAndBottom"/>
+              </v:shape>
+            </w:pict>
+          </mc:Fallback>
+        </mc:AlternateContent>
+      </w:r>
+      <w:r>
+        <w:rPr>
+          <w:rFonts w:asciiTheme="majorBidi" w:hAnsiTheme="majorBidi" w:cstheme="majorBidi"/>
+          <w:b/>
+          <w:bCs/>
+          <w:sz w:val="28"/>
+          <w:szCs w:val="28"/>
+        </w:rPr>
+        <w:drawing>
+          <wp:anchor distT="0" distB="0" distL="114300" distR="114300" simplePos="0" relativeHeight="251681792" behindDoc="0" locked="0" layoutInCell="1" allowOverlap="1" wp14:anchorId="30510684" wp14:editId="7EB55F89">
+            <wp:simplePos x="0" y="0"/>
+            <wp:positionH relativeFrom="column">
+              <wp:posOffset>1475117</wp:posOffset>
+            </wp:positionH>
+            <wp:positionV relativeFrom="paragraph">
+              <wp:posOffset>3248923</wp:posOffset>
+            </wp:positionV>
+            <wp:extent cx="2855608" cy="4416725"/>
+            <wp:effectExtent l="0" t="0" r="1905" b="3175"/>
+            <wp:wrapTopAndBottom/>
+            <wp:docPr id="924347173" name="Picture 1"/>
+            <wp:cNvGraphicFramePr>
+              <a:graphicFrameLocks xmlns:a="http://schemas.openxmlformats.org/drawingml/2006/main" noChangeAspect="1"/>
+            </wp:cNvGraphicFramePr>
+            <a:graphic xmlns:a="http://schemas.openxmlformats.org/drawingml/2006/main">
+              <a:graphicData uri="http://schemas.openxmlformats.org/drawingml/2006/picture">
+                <pic:pic xmlns:pic="http://schemas.openxmlformats.org/drawingml/2006/picture">
+                  <pic:nvPicPr>
+                    <pic:cNvPr id="924347173" name=""/>
+                    <pic:cNvPicPr/>
+                  </pic:nvPicPr>
+                  <pic:blipFill>
+                    <a:blip r:embed="rId14">
+                      <a:extLst>
+                        <a:ext uri="{28A0092B-C50C-407E-A947-70E740481C1C}">
+                          <a14:useLocalDpi xmlns:a14="http://schemas.microsoft.com/office/drawing/2010/main" val="0"/>
+                        </a:ext>
+                      </a:extLst>
+                    </a:blip>
+                    <a:stretch>
+                      <a:fillRect/>
+                    </a:stretch>
+                  </pic:blipFill>
+                  <pic:spPr>
+                    <a:xfrm>
+                      <a:off x="0" y="0"/>
+                      <a:ext cx="2855608" cy="4416725"/>
+                    </a:xfrm>
+                    <a:prstGeom prst="rect">
+                      <a:avLst/>
+                    </a:prstGeom>
+                  </pic:spPr>
+                </pic:pic>
+              </a:graphicData>
+            </a:graphic>
+          </wp:anchor>
+        </w:drawing>
+      </w:r>
+    </w:p>
+    <w:p>
+      <w:pPr>
+        <w:rPr>
+          <w:rFonts w:asciiTheme="majorBidi" w:hAnsiTheme="majorBidi" w:cstheme="majorBidi"/>
+          <w:b/>
+          <w:bCs/>
+          <w:sz w:val="28"/>
+          <w:szCs w:val="28"/>
+        </w:rPr>
+      </w:pPr>
+      <w:r>
+        <w:rPr>
+          <w:rFonts w:asciiTheme="majorBidi" w:hAnsiTheme="majorBidi" w:cstheme="majorBidi"/>
+          <w:b/>
+          <w:bCs/>
+          <w:sz w:val="28"/>
+          <w:szCs w:val="28"/>
+        </w:rPr>
+        <w:lastRenderedPageBreak/>
+        <w:drawing>
+          <wp:anchor distT="0" distB="0" distL="114300" distR="114300" simplePos="0" relativeHeight="251687936" behindDoc="0" locked="0" layoutInCell="1" allowOverlap="1" wp14:anchorId="573479CF" wp14:editId="203462DB">
+            <wp:simplePos x="0" y="0"/>
+            <wp:positionH relativeFrom="margin">
+              <wp:align>center</wp:align>
+            </wp:positionH>
+            <wp:positionV relativeFrom="paragraph">
+              <wp:posOffset>3769312</wp:posOffset>
+            </wp:positionV>
+            <wp:extent cx="3220085" cy="3622675"/>
+            <wp:effectExtent l="0" t="0" r="0" b="0"/>
+            <wp:wrapTopAndBottom/>
+            <wp:docPr id="1143729633" name="Picture 1"/>
+            <wp:cNvGraphicFramePr>
+              <a:graphicFrameLocks xmlns:a="http://schemas.openxmlformats.org/drawingml/2006/main" noChangeAspect="1"/>
+            </wp:cNvGraphicFramePr>
+            <a:graphic xmlns:a="http://schemas.openxmlformats.org/drawingml/2006/main">
+              <a:graphicData uri="http://schemas.openxmlformats.org/drawingml/2006/picture">
+                <pic:pic xmlns:pic="http://schemas.openxmlformats.org/drawingml/2006/picture">
+                  <pic:nvPicPr>
+                    <pic:cNvPr id="1143729633" name=""/>
+                    <pic:cNvPicPr/>
+                  </pic:nvPicPr>
+                  <pic:blipFill>
+                    <a:blip r:embed="rId15">
+                      <a:extLst>
+                        <a:ext uri="{28A0092B-C50C-407E-A947-70E740481C1C}">
+                          <a14:useLocalDpi xmlns:a14="http://schemas.microsoft.com/office/drawing/2010/main" val="0"/>
+                        </a:ext>
+                      </a:extLst>
+                    </a:blip>
+                    <a:stretch>
+                      <a:fillRect/>
+                    </a:stretch>
+                  </pic:blipFill>
+                  <pic:spPr>
+                    <a:xfrm>
+                      <a:off x="0" y="0"/>
+                      <a:ext cx="3220085" cy="3622675"/>
+                    </a:xfrm>
+                    <a:prstGeom prst="rect">
+                      <a:avLst/>
+                    </a:prstGeom>
+                  </pic:spPr>
+                </pic:pic>
+              </a:graphicData>
+            </a:graphic>
+            <wp14:sizeRelH relativeFrom="margin">
+              <wp14:pctWidth>0</wp14:pctWidth>
+            </wp14:sizeRelH>
+            <wp14:sizeRelV relativeFrom="margin">
+              <wp14:pctHeight>0</wp14:pctHeight>
+            </wp14:sizeRelV>
+          </wp:anchor>
+        </w:drawing>
+      </w:r>
+      <w:r>
+        <w:rPr>
+          <w:rFonts w:asciiTheme="majorBidi" w:hAnsiTheme="majorBidi" w:cstheme="majorBidi"/>
+          <w:b/>
+          <w:bCs/>
+          <w:sz w:val="28"/>
+          <w:szCs w:val="28"/>
+        </w:rPr>
+        <w:drawing>
+          <wp:anchor distT="0" distB="0" distL="114300" distR="114300" simplePos="0" relativeHeight="251684864" behindDoc="0" locked="0" layoutInCell="1" allowOverlap="1" wp14:anchorId="23E2BBB6" wp14:editId="2C8003B7">
+            <wp:simplePos x="0" y="0"/>
+            <wp:positionH relativeFrom="column">
+              <wp:posOffset>0</wp:posOffset>
+            </wp:positionH>
+            <wp:positionV relativeFrom="paragraph">
+              <wp:posOffset>0</wp:posOffset>
+            </wp:positionV>
+            <wp:extent cx="5943600" cy="3027045"/>
+            <wp:effectExtent l="0" t="0" r="0" b="1905"/>
+            <wp:wrapTopAndBottom/>
+            <wp:docPr id="469857390" name="Picture 1"/>
+            <wp:cNvGraphicFramePr>
+              <a:graphicFrameLocks xmlns:a="http://schemas.openxmlformats.org/drawingml/2006/main" noChangeAspect="1"/>
+            </wp:cNvGraphicFramePr>
+            <a:graphic xmlns:a="http://schemas.openxmlformats.org/drawingml/2006/main">
+              <a:graphicData uri="http://schemas.openxmlformats.org/drawingml/2006/picture">
+                <pic:pic xmlns:pic="http://schemas.openxmlformats.org/drawingml/2006/picture">
+                  <pic:nvPicPr>
+                    <pic:cNvPr id="469857390" name=""/>
+                    <pic:cNvPicPr/>
+                  </pic:nvPicPr>
+                  <pic:blipFill>
+                    <a:blip r:embed="rId16" cstate="print">
+                      <a:extLst>
+                        <a:ext uri="{28A0092B-C50C-407E-A947-70E740481C1C}">
+                          <a14:useLocalDpi xmlns:a14="http://schemas.microsoft.com/office/drawing/2010/main" val="0"/>
+                        </a:ext>
+                      </a:extLst>
+                    </a:blip>
+                    <a:stretch>
+                      <a:fillRect/>
+                    </a:stretch>
+                  </pic:blipFill>
+                  <pic:spPr>
+                    <a:xfrm>
+                      <a:off x="0" y="0"/>
+                      <a:ext cx="5943600" cy="3027045"/>
+                    </a:xfrm>
+                    <a:prstGeom prst="rect">
+                      <a:avLst/>
+                    </a:prstGeom>
+                  </pic:spPr>
+                </pic:pic>
+              </a:graphicData>
+            </a:graphic>
+          </wp:anchor>
+        </w:drawing>
+      </w:r>
+    </w:p>
+    <w:p>
+      <w:pPr>
+        <w:rPr>
+          <w:rFonts w:asciiTheme="majorBidi" w:hAnsiTheme="majorBidi" w:cstheme="majorBidi"/>
+          <w:b/>
+          <w:bCs/>
+          <w:sz w:val="28"/>
+          <w:szCs w:val="28"/>
+        </w:rPr>
+      </w:pPr>
+    </w:p>
+    <w:p>
+      <w:pPr>
+        <w:rPr>
+          <w:rFonts w:asciiTheme="majorBidi" w:hAnsiTheme="majorBidi" w:cstheme="majorBidi"/>
+          <w:b/>
+          <w:bCs/>
+          <w:sz w:val="28"/>
+          <w:szCs w:val="28"/>
+        </w:rPr>
+      </w:pPr>
+    </w:p>
+    <w:p>
+      <w:pPr>
+        <w:rPr>
+          <w:rFonts w:asciiTheme="majorBidi" w:hAnsiTheme="majorBidi" w:cstheme="majorBidi"/>
+          <w:b/>
+          <w:bCs/>
+          <w:sz w:val="28"/>
+          <w:szCs w:val="28"/>
+        </w:rPr>
+      </w:pPr>
+      <w:r>
+        <w:rPr>
+          <w:rFonts w:asciiTheme="majorBidi" w:hAnsiTheme="majorBidi" w:cstheme="majorBidi"/>
+          <w:b/>
+          <w:bCs/>
+          <w:sz w:val="28"/>
+          <w:szCs w:val="28"/>
+        </w:rPr>
+        <w:lastRenderedPageBreak/>
+        <w:drawing>
+          <wp:anchor distT="0" distB="0" distL="114300" distR="114300" simplePos="0" relativeHeight="251689984" behindDoc="0" locked="0" layoutInCell="1" allowOverlap="1" wp14:anchorId="065C4320" wp14:editId="6168BE81">
+            <wp:simplePos x="0" y="0"/>
+            <wp:positionH relativeFrom="column">
+              <wp:posOffset>0</wp:posOffset>
+            </wp:positionH>
+            <wp:positionV relativeFrom="paragraph">
+              <wp:posOffset>319405</wp:posOffset>
+            </wp:positionV>
+            <wp:extent cx="5918966" cy="2622430"/>
+            <wp:effectExtent l="0" t="0" r="5715" b="6985"/>
+            <wp:wrapTopAndBottom/>
+            <wp:docPr id="272278249" name="Picture 1" descr="A screenshot of a computer&#10;&#10;Description automatically generated"/>
+            <wp:cNvGraphicFramePr>
+              <a:graphicFrameLocks xmlns:a="http://schemas.openxmlformats.org/drawingml/2006/main" noChangeAspect="1"/>
+            </wp:cNvGraphicFramePr>
+            <a:graphic xmlns:a="http://schemas.openxmlformats.org/drawingml/2006/main">
+              <a:graphicData uri="http://schemas.openxmlformats.org/drawingml/2006/picture">
+                <pic:pic xmlns:pic="http://schemas.openxmlformats.org/drawingml/2006/picture">
+                  <pic:nvPicPr>
+                    <pic:cNvPr id="272278249" name="Picture 1" descr="A screenshot of a computer&#10;&#10;Description automatically generated"/>
+                    <pic:cNvPicPr/>
+                  </pic:nvPicPr>
+                  <pic:blipFill>
+                    <a:blip r:embed="rId17" cstate="print">
+                      <a:extLst>
+                        <a:ext uri="{28A0092B-C50C-407E-A947-70E740481C1C}">
+                          <a14:useLocalDpi xmlns:a14="http://schemas.microsoft.com/office/drawing/2010/main" val="0"/>
+                        </a:ext>
+                      </a:extLst>
+                    </a:blip>
+                    <a:stretch>
+                      <a:fillRect/>
+                    </a:stretch>
+                  </pic:blipFill>
+                  <pic:spPr>
+                    <a:xfrm>
+                      <a:off x="0" y="0"/>
+                      <a:ext cx="5918966" cy="2622430"/>
+                    </a:xfrm>
+                    <a:prstGeom prst="rect">
+                      <a:avLst/>
+                    </a:prstGeom>
+                  </pic:spPr>
+                </pic:pic>
+              </a:graphicData>
+            </a:graphic>
+            <wp14:sizeRelH relativeFrom="margin">
+              <wp14:pctWidth>0</wp14:pctWidth>
+            </wp14:sizeRelH>
+            <wp14:sizeRelV relativeFrom="margin">
+              <wp14:pctHeight>0</wp14:pctHeight>
+            </wp14:sizeRelV>
+          </wp:anchor>
+        </w:drawing>
+      </w:r>
+    </w:p>
+    <w:p>
+      <w:pPr>
+        <w:rPr>
+          <w:rFonts w:asciiTheme="majorBidi" w:hAnsiTheme="majorBidi" w:cstheme="majorBidi"/>
+          <w:b/>
+          <w:bCs/>
+          <w:sz w:val="28"/>
+          <w:szCs w:val="28"/>
+        </w:rPr>
+      </w:pPr>
+    </w:p>
+    <w:p>
+      <w:pPr>
+        <w:rPr>
+          <w:rFonts w:asciiTheme="majorBidi" w:hAnsiTheme="majorBidi" w:cstheme="majorBidi"/>
+          <w:b/>
+          <w:bCs/>
+          <w:sz w:val="28"/>
+          <w:szCs w:val="28"/>
+        </w:rPr>
+      </w:pPr>
+    </w:p>
+    <w:p>
+      <w:pPr>
+        <w:rPr>
+          <w:rFonts w:asciiTheme="majorBidi" w:hAnsiTheme="majorBidi" w:cstheme="majorBidi"/>
+          <w:b/>
+          <w:bCs/>
+          <w:sz w:val="28"/>
+          <w:szCs w:val="28"/>
+        </w:rPr>
+      </w:pPr>
+    </w:p>
+    <w:p>
+      <w:pPr>
+        <w:rPr>
+          <w:rFonts w:asciiTheme="majorBidi" w:hAnsiTheme="majorBidi" w:cstheme="majorBidi"/>
+          <w:b/>
+          <w:bCs/>
+          <w:sz w:val="28"/>
+          <w:szCs w:val="28"/>
+        </w:rPr>
+      </w:pPr>
+      <w:r>
+        <w:rPr>
+          <w:rFonts w:asciiTheme="majorBidi" w:hAnsiTheme="majorBidi" w:cstheme="majorBidi"/>
+          <w:b/>
+          <w:bCs/>
+          <w:sz w:val="28"/>
+          <w:szCs w:val="28"/>
+        </w:rPr>
+        <w:drawing>
+          <wp:anchor distT="0" distB="0" distL="114300" distR="114300" simplePos="0" relativeHeight="251692032" behindDoc="0" locked="0" layoutInCell="1" allowOverlap="1" wp14:anchorId="1988F9A4" wp14:editId="4E0CF03A">
+            <wp:simplePos x="0" y="0"/>
+            <wp:positionH relativeFrom="margin">
+              <wp:posOffset>-170827</wp:posOffset>
+            </wp:positionH>
+            <wp:positionV relativeFrom="paragraph">
+              <wp:posOffset>293466</wp:posOffset>
+            </wp:positionV>
+            <wp:extent cx="5918835" cy="2621915"/>
+            <wp:effectExtent l="0" t="0" r="5715" b="6985"/>
+            <wp:wrapTopAndBottom/>
+            <wp:docPr id="129969378" name="Picture 1" descr="A screenshot of a computer&#10;&#10;Description automatically generated"/>
+            <wp:cNvGraphicFramePr>
+              <a:graphicFrameLocks xmlns:a="http://schemas.openxmlformats.org/drawingml/2006/main" noChangeAspect="1"/>
+            </wp:cNvGraphicFramePr>
+            <a:graphic xmlns:a="http://schemas.openxmlformats.org/drawingml/2006/main">
+              <a:graphicData uri="http://schemas.openxmlformats.org/drawingml/2006/picture">
+                <pic:pic xmlns:pic="http://schemas.openxmlformats.org/drawingml/2006/picture">
+                  <pic:nvPicPr>
+                    <pic:cNvPr id="272278249" name="Picture 1" descr="A screenshot of a computer&#10;&#10;Description automatically generated"/>
+                    <pic:cNvPicPr/>
+                  </pic:nvPicPr>
+                  <pic:blipFill>
+                    <a:blip r:embed="rId17" cstate="print">
+                      <a:extLst>
+                        <a:ext uri="{28A0092B-C50C-407E-A947-70E740481C1C}">
+                          <a14:useLocalDpi xmlns:a14="http://schemas.microsoft.com/office/drawing/2010/main" val="0"/>
+                        </a:ext>
+                      </a:extLst>
+                    </a:blip>
+                    <a:stretch>
+                      <a:fillRect/>
+                    </a:stretch>
+                  </pic:blipFill>
+                  <pic:spPr>
+                    <a:xfrm>
+                      <a:off x="0" y="0"/>
+                      <a:ext cx="5918835" cy="2621915"/>
+                    </a:xfrm>
+                    <a:prstGeom prst="rect">
+                      <a:avLst/>
+                    </a:prstGeom>
+                  </pic:spPr>
+                </pic:pic>
+              </a:graphicData>
+            </a:graphic>
+          </wp:anchor>
+        </w:drawing>
+      </w:r>
+    </w:p>
+    <w:p>
+      <w:pPr>
+        <w:rPr>
+          <w:rFonts w:asciiTheme="majorBidi" w:hAnsiTheme="majorBidi" w:cstheme="majorBidi"/>
+          <w:b/>
+          <w:bCs/>
+          <w:sz w:val="28"/>
+          <w:szCs w:val="28"/>
+        </w:rPr>
+      </w:pPr>
+    </w:p>
+    <w:p>
+      <w:pPr>
+        <w:rPr>
+          <w:rFonts w:asciiTheme="majorBidi" w:hAnsiTheme="majorBidi" w:cstheme="majorBidi"/>
+          <w:b/>
+          <w:bCs/>
+          <w:sz w:val="28"/>
+          <w:szCs w:val="28"/>
+        </w:rPr>
+      </w:pPr>
+    </w:p>
+    <w:p>
+      <w:pPr>
+        <w:rPr>
+          <w:rFonts w:asciiTheme="majorBidi" w:hAnsiTheme="majorBidi" w:cstheme="majorBidi"/>
+          <w:b/>
+          <w:bCs/>
+          <w:sz w:val="28"/>
+          <w:szCs w:val="28"/>
+        </w:rPr>
+      </w:pPr>
+    </w:p>
+    <w:p>
+      <w:pPr>
+        <w:rPr>
+          <w:rFonts w:asciiTheme="majorBidi" w:hAnsiTheme="majorBidi" w:cstheme="majorBidi"/>
+          <w:b/>
+          <w:bCs/>
+          <w:sz w:val="28"/>
+          <w:szCs w:val="28"/>
+        </w:rPr>
+      </w:pPr>
+    </w:p>
+    <w:p>
+      <w:pPr>
+        <w:rPr>
+          <w:rFonts w:asciiTheme="majorBidi" w:hAnsiTheme="majorBidi" w:cstheme="majorBidi"/>
+          <w:b/>
+          <w:bCs/>
+          <w:sz w:val="28"/>
+          <w:szCs w:val="28"/>
+        </w:rPr>
+      </w:pPr>
+      <w:r>
+        <w:rPr>
+          <w:rFonts w:asciiTheme="majorBidi" w:hAnsiTheme="majorBidi" w:cstheme="majorBidi"/>
+          <w:b/>
+          <w:bCs/>
+          <w:sz w:val="28"/>
+          <w:szCs w:val="28"/>
+        </w:rPr>
+        <w:lastRenderedPageBreak/>
+        <w:drawing>
+          <wp:anchor distT="0" distB="0" distL="114300" distR="114300" simplePos="0" relativeHeight="251694080" behindDoc="0" locked="0" layoutInCell="1" allowOverlap="1" wp14:anchorId="6784E174" wp14:editId="3924A64F">
+            <wp:simplePos x="0" y="0"/>
+            <wp:positionH relativeFrom="column">
+              <wp:posOffset>793630</wp:posOffset>
+            </wp:positionH>
+            <wp:positionV relativeFrom="paragraph">
+              <wp:posOffset>4700810</wp:posOffset>
+            </wp:positionV>
+            <wp:extent cx="4800278" cy="2680155"/>
+            <wp:effectExtent l="0" t="0" r="635" b="6350"/>
+            <wp:wrapTopAndBottom/>
+            <wp:docPr id="540573359" name="Picture 1"/>
+            <wp:cNvGraphicFramePr>
+              <a:graphicFrameLocks xmlns:a="http://schemas.openxmlformats.org/drawingml/2006/main" noChangeAspect="1"/>
+            </wp:cNvGraphicFramePr>
+            <a:graphic xmlns:a="http://schemas.openxmlformats.org/drawingml/2006/main">
+              <a:graphicData uri="http://schemas.openxmlformats.org/drawingml/2006/picture">
+                <pic:pic xmlns:pic="http://schemas.openxmlformats.org/drawingml/2006/picture">
+                  <pic:nvPicPr>
+                    <pic:cNvPr id="540573359" name=""/>
+                    <pic:cNvPicPr/>
+                  </pic:nvPicPr>
+                  <pic:blipFill>
+                    <a:blip r:embed="rId18" cstate="print">
+                      <a:extLst>
+                        <a:ext uri="{28A0092B-C50C-407E-A947-70E740481C1C}">
+                          <a14:useLocalDpi xmlns:a14="http://schemas.microsoft.com/office/drawing/2010/main" val="0"/>
+                        </a:ext>
+                      </a:extLst>
+                    </a:blip>
+                    <a:stretch>
+                      <a:fillRect/>
+                    </a:stretch>
+                  </pic:blipFill>
+                  <pic:spPr>
+                    <a:xfrm>
+                      <a:off x="0" y="0"/>
+                      <a:ext cx="4800278" cy="2680155"/>
+                    </a:xfrm>
+                    <a:prstGeom prst="rect">
+                      <a:avLst/>
+                    </a:prstGeom>
+                  </pic:spPr>
+                </pic:pic>
+              </a:graphicData>
+            </a:graphic>
+          </wp:anchor>
+        </w:drawing>
+      </w:r>
+      <w:r>
+        <w:rPr>
+          <w:rFonts w:asciiTheme="majorBidi" w:hAnsiTheme="majorBidi" w:cstheme="majorBidi"/>
+          <w:b/>
+          <w:bCs/>
+          <w:sz w:val="28"/>
+          <w:szCs w:val="28"/>
+        </w:rPr>
+        <w:drawing>
+          <wp:anchor distT="0" distB="0" distL="114300" distR="114300" simplePos="0" relativeHeight="251693056" behindDoc="0" locked="0" layoutInCell="1" allowOverlap="1" wp14:anchorId="12B0279E" wp14:editId="10E0A988">
+            <wp:simplePos x="0" y="0"/>
+            <wp:positionH relativeFrom="column">
+              <wp:posOffset>1361607</wp:posOffset>
+            </wp:positionH>
+            <wp:positionV relativeFrom="paragraph">
+              <wp:posOffset>144</wp:posOffset>
+            </wp:positionV>
+            <wp:extent cx="3818627" cy="4295955"/>
+            <wp:effectExtent l="0" t="0" r="0" b="0"/>
+            <wp:wrapTopAndBottom/>
+            <wp:docPr id="1941634555" name="Picture 1"/>
+            <wp:cNvGraphicFramePr>
+              <a:graphicFrameLocks xmlns:a="http://schemas.openxmlformats.org/drawingml/2006/main" noChangeAspect="1"/>
+            </wp:cNvGraphicFramePr>
+            <a:graphic xmlns:a="http://schemas.openxmlformats.org/drawingml/2006/main">
+              <a:graphicData uri="http://schemas.openxmlformats.org/drawingml/2006/picture">
+                <pic:pic xmlns:pic="http://schemas.openxmlformats.org/drawingml/2006/picture">
+                  <pic:nvPicPr>
+                    <pic:cNvPr id="1941634555" name=""/>
+                    <pic:cNvPicPr/>
+                  </pic:nvPicPr>
+                  <pic:blipFill>
+                    <a:blip r:embed="rId19">
+                      <a:extLst>
+                        <a:ext uri="{28A0092B-C50C-407E-A947-70E740481C1C}">
+                          <a14:useLocalDpi xmlns:a14="http://schemas.microsoft.com/office/drawing/2010/main" val="0"/>
+                        </a:ext>
+                      </a:extLst>
+                    </a:blip>
+                    <a:stretch>
+                      <a:fillRect/>
+                    </a:stretch>
+                  </pic:blipFill>
+                  <pic:spPr>
+                    <a:xfrm>
+                      <a:off x="0" y="0"/>
+                      <a:ext cx="3818627" cy="4295955"/>
+                    </a:xfrm>
+                    <a:prstGeom prst="rect">
+                      <a:avLst/>
+                    </a:prstGeom>
+                  </pic:spPr>
+                </pic:pic>
+              </a:graphicData>
+            </a:graphic>
+          </wp:anchor>
+        </w:drawing>
+      </w:r>
+    </w:p>
+    <w:p>
+      <w:pPr>
+        <w:rPr>
+          <w:rFonts w:asciiTheme="majorBidi" w:hAnsiTheme="majorBidi" w:cstheme="majorBidi"/>
+          <w:b/>
+          <w:bCs/>
+          <w:sz w:val="28"/>
+          <w:szCs w:val="28"/>
+        </w:rPr>
+      </w:pPr>
+    </w:p>
+    <w:p>
+      <w:pPr>
+        <w:rPr>
+          <w:rFonts w:asciiTheme="majorBidi" w:hAnsiTheme="majorBidi" w:cstheme="majorBidi"/>
+          <w:b/>
+          <w:bCs/>
+          <w:sz w:val="28"/>
+          <w:szCs w:val="28"/>
+        </w:rPr>
+      </w:pPr>
+    </w:p>
+    <w:p>
+      <w:pPr>
+        <w:rPr>
+          <w:rFonts w:asciiTheme="majorBidi" w:hAnsiTheme="majorBidi" w:cstheme="majorBidi"/>
+          <w:b/>
+          <w:bCs/>
+          <w:sz w:val="28"/>
+          <w:szCs w:val="28"/>
+        </w:rPr>
+      </w:pPr>
+      <w:r>
+        <w:rPr>
+          <w:rFonts w:asciiTheme="majorBidi" w:hAnsiTheme="majorBidi" w:cstheme="majorBidi"/>
+          <w:b/>
+          <w:bCs/>
+          <w:sz w:val="28"/>
+          <w:szCs w:val="28"/>
+        </w:rPr>
+        <w:lastRenderedPageBreak/>
+        <w:drawing>
+          <wp:anchor distT="0" distB="0" distL="114300" distR="114300" simplePos="0" relativeHeight="251697152" behindDoc="0" locked="0" layoutInCell="1" allowOverlap="1" wp14:anchorId="7ED2586D" wp14:editId="6AB4958C">
+            <wp:simplePos x="0" y="0"/>
+            <wp:positionH relativeFrom="column">
+              <wp:posOffset>672465</wp:posOffset>
+            </wp:positionH>
+            <wp:positionV relativeFrom="paragraph">
+              <wp:posOffset>4718050</wp:posOffset>
+            </wp:positionV>
+            <wp:extent cx="4355465" cy="3295015"/>
+            <wp:effectExtent l="0" t="0" r="6985" b="635"/>
+            <wp:wrapTopAndBottom/>
+            <wp:docPr id="236066420" name="Picture 1" descr="A screenshot of a computer&#10;&#10;Description automatically generated"/>
+            <wp:cNvGraphicFramePr>
+              <a:graphicFrameLocks xmlns:a="http://schemas.openxmlformats.org/drawingml/2006/main" noChangeAspect="1"/>
+            </wp:cNvGraphicFramePr>
+            <a:graphic xmlns:a="http://schemas.openxmlformats.org/drawingml/2006/main">
+              <a:graphicData uri="http://schemas.openxmlformats.org/drawingml/2006/picture">
+                <pic:pic xmlns:pic="http://schemas.openxmlformats.org/drawingml/2006/picture">
+                  <pic:nvPicPr>
+                    <pic:cNvPr id="236066420" name="Picture 1" descr="A screenshot of a computer&#10;&#10;Description automatically generated"/>
+                    <pic:cNvPicPr/>
+                  </pic:nvPicPr>
+                  <pic:blipFill>
+                    <a:blip r:embed="rId20">
+                      <a:extLst>
+                        <a:ext uri="{28A0092B-C50C-407E-A947-70E740481C1C}">
+                          <a14:useLocalDpi xmlns:a14="http://schemas.microsoft.com/office/drawing/2010/main" val="0"/>
+                        </a:ext>
+                      </a:extLst>
+                    </a:blip>
+                    <a:stretch>
+                      <a:fillRect/>
+                    </a:stretch>
+                  </pic:blipFill>
+                  <pic:spPr>
+                    <a:xfrm>
+                      <a:off x="0" y="0"/>
+                      <a:ext cx="4355465" cy="3295015"/>
+                    </a:xfrm>
+                    <a:prstGeom prst="rect">
+                      <a:avLst/>
+                    </a:prstGeom>
+                  </pic:spPr>
+                </pic:pic>
+              </a:graphicData>
+            </a:graphic>
+            <wp14:sizeRelH relativeFrom="margin">
+              <wp14:pctWidth>0</wp14:pctWidth>
+            </wp14:sizeRelH>
+            <wp14:sizeRelV relativeFrom="margin">
+              <wp14:pctHeight>0</wp14:pctHeight>
+            </wp14:sizeRelV>
+          </wp:anchor>
+        </w:drawing>
+      </w:r>
+      <w:r>
+        <w:rPr>
+          <w:rFonts w:asciiTheme="majorBidi" w:hAnsiTheme="majorBidi" w:cstheme="majorBidi"/>
+          <w:b/>
+          <w:bCs/>
+          <w:sz w:val="28"/>
+          <w:szCs w:val="28"/>
+        </w:rPr>
+        <w:drawing>
+          <wp:anchor distT="0" distB="0" distL="114300" distR="114300" simplePos="0" relativeHeight="251695104" behindDoc="0" locked="0" layoutInCell="1" allowOverlap="1" wp14:anchorId="07159778" wp14:editId="747811FC">
+            <wp:simplePos x="0" y="0"/>
+            <wp:positionH relativeFrom="margin">
+              <wp:posOffset>1259205</wp:posOffset>
+            </wp:positionH>
+            <wp:positionV relativeFrom="paragraph">
+              <wp:posOffset>144</wp:posOffset>
+            </wp:positionV>
+            <wp:extent cx="3719195" cy="4433570"/>
+            <wp:effectExtent l="0" t="0" r="0" b="5080"/>
+            <wp:wrapTopAndBottom/>
+            <wp:docPr id="1928486211" name="Picture 1" descr="A screenshot of a product list&#10;&#10;Description automatically generated"/>
+            <wp:cNvGraphicFramePr>
+              <a:graphicFrameLocks xmlns:a="http://schemas.openxmlformats.org/drawingml/2006/main" noChangeAspect="1"/>
+            </wp:cNvGraphicFramePr>
+            <a:graphic xmlns:a="http://schemas.openxmlformats.org/drawingml/2006/main">
+              <a:graphicData uri="http://schemas.openxmlformats.org/drawingml/2006/picture">
+                <pic:pic xmlns:pic="http://schemas.openxmlformats.org/drawingml/2006/picture">
+                  <pic:nvPicPr>
+                    <pic:cNvPr id="1928486211" name="Picture 1" descr="A screenshot of a product list&#10;&#10;Description automatically generated"/>
+                    <pic:cNvPicPr/>
+                  </pic:nvPicPr>
+                  <pic:blipFill>
+                    <a:blip r:embed="rId21">
+                      <a:extLst>
+                        <a:ext uri="{28A0092B-C50C-407E-A947-70E740481C1C}">
+                          <a14:useLocalDpi xmlns:a14="http://schemas.microsoft.com/office/drawing/2010/main" val="0"/>
+                        </a:ext>
+                      </a:extLst>
+                    </a:blip>
+                    <a:stretch>
+                      <a:fillRect/>
+                    </a:stretch>
+                  </pic:blipFill>
+                  <pic:spPr>
+                    <a:xfrm>
+                      <a:off x="0" y="0"/>
+                      <a:ext cx="3719195" cy="4433570"/>
+                    </a:xfrm>
+                    <a:prstGeom prst="rect">
+                      <a:avLst/>
+                    </a:prstGeom>
+                  </pic:spPr>
+                </pic:pic>
+              </a:graphicData>
+            </a:graphic>
+            <wp14:sizeRelH relativeFrom="margin">
+              <wp14:pctWidth>0</wp14:pctWidth>
+            </wp14:sizeRelH>
+            <wp14:sizeRelV relativeFrom="margin">
+              <wp14:pctHeight>0</wp14:pctHeight>
+            </wp14:sizeRelV>
+          </wp:anchor>
+        </w:drawing>
+      </w:r>
+    </w:p>
+    <w:p>
+      <w:pPr>
+        <w:rPr>
+          <w:rFonts w:asciiTheme="majorBidi" w:hAnsiTheme="majorBidi" w:cstheme="majorBidi"/>
+          <w:b/>
+          <w:bCs/>
+          <w:sz w:val="28"/>
+          <w:szCs w:val="28"/>
+        </w:rPr>
+      </w:pPr>
+    </w:p>
+    <w:p>
+      <w:pPr>
+        <w:rPr>
+          <w:rFonts w:asciiTheme="majorBidi" w:hAnsiTheme="majorBidi" w:cstheme="majorBidi"/>
+          <w:b/>
+          <w:bCs/>
+          <w:sz w:val="28"/>
+          <w:szCs w:val="28"/>
+        </w:rPr>
+      </w:pPr>
+      <w:r>
+        <w:rPr>
+          <w:rFonts w:asciiTheme="majorBidi" w:hAnsiTheme="majorBidi" w:cstheme="majorBidi"/>
+          <w:b/>
+          <w:bCs/>
+          <w:sz w:val="28"/>
+          <w:szCs w:val="28"/>
+        </w:rPr>
+        <w:lastRenderedPageBreak/>
+        <w:drawing>
+          <wp:anchor distT="0" distB="0" distL="114300" distR="114300" simplePos="0" relativeHeight="251696128" behindDoc="0" locked="0" layoutInCell="1" allowOverlap="1" wp14:anchorId="337A65C2" wp14:editId="6AF9D880">
+            <wp:simplePos x="0" y="0"/>
+            <wp:positionH relativeFrom="margin">
+              <wp:posOffset>1250315</wp:posOffset>
+            </wp:positionH>
+            <wp:positionV relativeFrom="paragraph">
+              <wp:posOffset>0</wp:posOffset>
+            </wp:positionV>
+            <wp:extent cx="3355975" cy="4079875"/>
+            <wp:effectExtent l="0" t="0" r="0" b="0"/>
+            <wp:wrapTopAndBottom/>
+            <wp:docPr id="496134069" name="Picture 1" descr="A screenshot of a login page&#10;&#10;Description automatically generated"/>
+            <wp:cNvGraphicFramePr>
+              <a:graphicFrameLocks xmlns:a="http://schemas.openxmlformats.org/drawingml/2006/main" noChangeAspect="1"/>
+            </wp:cNvGraphicFramePr>
+            <a:graphic xmlns:a="http://schemas.openxmlformats.org/drawingml/2006/main">
+              <a:graphicData uri="http://schemas.openxmlformats.org/drawingml/2006/picture">
+                <pic:pic xmlns:pic="http://schemas.openxmlformats.org/drawingml/2006/picture">
+                  <pic:nvPicPr>
+                    <pic:cNvPr id="496134069" name="Picture 1" descr="A screenshot of a login page&#10;&#10;Description automatically generated"/>
+                    <pic:cNvPicPr/>
+                  </pic:nvPicPr>
+                  <pic:blipFill>
+                    <a:blip r:embed="rId22">
+                      <a:extLst>
+                        <a:ext uri="{28A0092B-C50C-407E-A947-70E740481C1C}">
+                          <a14:useLocalDpi xmlns:a14="http://schemas.microsoft.com/office/drawing/2010/main" val="0"/>
+                        </a:ext>
+                      </a:extLst>
+                    </a:blip>
+                    <a:stretch>
+                      <a:fillRect/>
+                    </a:stretch>
+                  </pic:blipFill>
+                  <pic:spPr>
+                    <a:xfrm>
+                      <a:off x="0" y="0"/>
+                      <a:ext cx="3355975" cy="4079875"/>
+                    </a:xfrm>
+                    <a:prstGeom prst="rect">
+                      <a:avLst/>
+                    </a:prstGeom>
+                  </pic:spPr>
+                </pic:pic>
+              </a:graphicData>
+            </a:graphic>
+            <wp14:sizeRelH relativeFrom="margin">
+              <wp14:pctWidth>0</wp14:pctWidth>
+            </wp14:sizeRelH>
+            <wp14:sizeRelV relativeFrom="margin">
+              <wp14:pctHeight>0</wp14:pctHeight>
+            </wp14:sizeRelV>
+          </wp:anchor>
+        </w:drawing>
+      </w:r>
+    </w:p>
+    <w:p>
+      <w:pPr>
+        <w:rPr>
+          <w:rFonts w:asciiTheme="majorBidi" w:hAnsiTheme="majorBidi" w:cstheme="majorBidi"/>
+          <w:b/>
+          <w:bCs/>
+          <w:sz w:val="28"/>
+          <w:szCs w:val="28"/>
+        </w:rPr>
+      </w:pPr>
+    </w:p>
+    <w:p>
+      <w:pPr>
+        <w:rPr>
+          <w:rFonts w:asciiTheme="majorBidi" w:hAnsiTheme="majorBidi" w:cstheme="majorBidi"/>
+          <w:b/>
+          <w:bCs/>
+          <w:sz w:val="28"/>
+          <w:szCs w:val="28"/>
         </w:rPr>
       </w:pPr>
     </w:p>
@@ -1614,25 +3722,31 @@
           <w:sz w:val="28"/>
           <w:szCs w:val="28"/>
         </w:rPr>
-        <w:t>For each use case, implement the app UI and navigation using HTML, CSS, and JavaScript.</w:t>
-      </w:r>
-      <w:r>
-        <w:t xml:space="preserve"> </w:t>
+        <w:t>Design and implement the app navigation to allow the user to navigate from one page to another in intuitive and user-friendly way to achieve the app use cases.</w:t>
       </w:r>
     </w:p>
     <w:p>
       <w:pPr>
         <w:pStyle w:val="ListParagraph"/>
         <w:ind w:left="1080"/>
-      </w:pPr>
-      <w:r>
-        <w:t xml:space="preserve">Code in GitHub </w:t>
-      </w:r>
-    </w:p>
-    <w:p>
-      <w:pPr>
-        <w:pStyle w:val="ListParagraph"/>
-        <w:ind w:left="1080"/>
+        <w:rPr>
+          <w:rFonts w:asciiTheme="majorBidi" w:hAnsiTheme="majorBidi" w:cstheme="majorBidi"/>
+          <w:sz w:val="24"/>
+          <w:szCs w:val="24"/>
+        </w:rPr>
+      </w:pPr>
+      <w:r>
+        <w:rPr>
+          <w:rFonts w:asciiTheme="majorBidi" w:hAnsiTheme="majorBidi" w:cstheme="majorBidi"/>
+          <w:sz w:val="24"/>
+          <w:szCs w:val="24"/>
+        </w:rPr>
+        <w:t xml:space="preserve">Demonstrated in demo video. </w:t>
+      </w:r>
+    </w:p>
+    <w:p>
+      <w:pPr>
+        <w:ind w:left="720"/>
         <w:rPr>
           <w:rFonts w:asciiTheme="majorBidi" w:hAnsiTheme="majorBidi" w:cstheme="majorBidi"/>
           <w:b/>
@@ -1651,50 +3765,83 @@
         </w:numPr>
         <w:rPr>
           <w:rFonts w:asciiTheme="majorBidi" w:hAnsiTheme="majorBidi" w:cstheme="majorBidi"/>
-          <w:b/>
-          <w:bCs/>
-          <w:sz w:val="28"/>
-          <w:szCs w:val="28"/>
-        </w:rPr>
-      </w:pPr>
-      <w:r>
-        <w:rPr>
-          <w:rFonts w:asciiTheme="majorBidi" w:hAnsiTheme="majorBidi" w:cstheme="majorBidi"/>
-          <w:b/>
-          <w:bCs/>
-          <w:sz w:val="28"/>
-          <w:szCs w:val="28"/>
-        </w:rPr>
-        <w:t>Each page should be responsive to support at least 2 layouts, one for mobile and another for PC.</w:t>
-      </w:r>
-    </w:p>
-    <w:p>
-      <w:pPr>
-        <w:pStyle w:val="ListParagraph"/>
+          <w:sz w:val="28"/>
+          <w:szCs w:val="28"/>
+        </w:rPr>
+      </w:pPr>
+      <w:r>
+        <w:rPr>
+          <w:rFonts w:asciiTheme="majorBidi" w:hAnsiTheme="majorBidi" w:cstheme="majorBidi"/>
+          <w:b/>
+          <w:bCs/>
+          <w:sz w:val="28"/>
+          <w:szCs w:val="28"/>
+        </w:rPr>
+        <w:t>For phase 1, you can read/write simple JSON files that you need to create and initialize with some sample data.</w:t>
+      </w:r>
+    </w:p>
+    <w:p>
+      <w:pPr>
         <w:ind w:left="1080"/>
         <w:rPr>
           <w:rFonts w:asciiTheme="majorBidi" w:hAnsiTheme="majorBidi" w:cstheme="majorBidi"/>
-          <w:sz w:val="24"/>
-          <w:szCs w:val="24"/>
-        </w:rPr>
-      </w:pPr>
-      <w:r>
-        <w:rPr>
-          <w:rFonts w:asciiTheme="majorBidi" w:hAnsiTheme="majorBidi" w:cstheme="majorBidi"/>
-          <w:sz w:val="24"/>
-          <w:szCs w:val="24"/>
-        </w:rPr>
-        <w:t xml:space="preserve">Screenshots for responsiveness </w:t>
-      </w:r>
-    </w:p>
-    <w:p>
-      <w:pPr>
-        <w:pStyle w:val="ListParagraph"/>
+          <w:sz w:val="28"/>
+          <w:szCs w:val="28"/>
+        </w:rPr>
+      </w:pPr>
+      <w:proofErr w:type="spellStart"/>
+      <w:r>
+        <w:rPr>
+          <w:rFonts w:asciiTheme="majorBidi" w:hAnsiTheme="majorBidi" w:cstheme="majorBidi"/>
+          <w:sz w:val="28"/>
+          <w:szCs w:val="28"/>
+        </w:rPr>
+        <w:t>Item.json</w:t>
+      </w:r>
+      <w:proofErr w:type="spellEnd"/>
+      <w:r>
+        <w:rPr>
+          <w:rFonts w:asciiTheme="majorBidi" w:hAnsiTheme="majorBidi" w:cstheme="majorBidi"/>
+          <w:sz w:val="28"/>
+          <w:szCs w:val="28"/>
+        </w:rPr>
+        <w:t xml:space="preserve"> </w:t>
+      </w:r>
+    </w:p>
+    <w:p>
+      <w:pPr>
         <w:ind w:left="1080"/>
         <w:rPr>
           <w:rFonts w:asciiTheme="majorBidi" w:hAnsiTheme="majorBidi" w:cstheme="majorBidi"/>
-          <w:sz w:val="24"/>
-          <w:szCs w:val="24"/>
+          <w:sz w:val="28"/>
+          <w:szCs w:val="28"/>
+        </w:rPr>
+      </w:pPr>
+      <w:proofErr w:type="spellStart"/>
+      <w:r>
+        <w:rPr>
+          <w:rFonts w:asciiTheme="majorBidi" w:hAnsiTheme="majorBidi" w:cstheme="majorBidi"/>
+          <w:sz w:val="28"/>
+          <w:szCs w:val="28"/>
+        </w:rPr>
+        <w:t>Users.json</w:t>
+      </w:r>
+      <w:proofErr w:type="spellEnd"/>
+      <w:r>
+        <w:rPr>
+          <w:rFonts w:asciiTheme="majorBidi" w:hAnsiTheme="majorBidi" w:cstheme="majorBidi"/>
+          <w:sz w:val="28"/>
+          <w:szCs w:val="28"/>
+        </w:rPr>
+        <w:t xml:space="preserve"> </w:t>
+      </w:r>
+    </w:p>
+    <w:p>
+      <w:pPr>
+        <w:rPr>
+          <w:rFonts w:asciiTheme="majorBidi" w:hAnsiTheme="majorBidi" w:cstheme="majorBidi"/>
+          <w:sz w:val="28"/>
+          <w:szCs w:val="28"/>
         </w:rPr>
       </w:pPr>
     </w:p>
@@ -1707,22 +3854,253 @@
         </w:numPr>
         <w:rPr>
           <w:rFonts w:asciiTheme="majorBidi" w:hAnsiTheme="majorBidi" w:cstheme="majorBidi"/>
-          <w:b/>
-          <w:bCs/>
-          <w:sz w:val="28"/>
-          <w:szCs w:val="28"/>
-        </w:rPr>
-      </w:pPr>
-      <w:r>
-        <w:rPr>
-          <w:rFonts w:asciiTheme="majorBidi" w:hAnsiTheme="majorBidi" w:cstheme="majorBidi"/>
-          <w:b/>
-          <w:bCs/>
-          <w:sz w:val="28"/>
-          <w:szCs w:val="28"/>
-        </w:rPr>
-        <w:t>Design and implement the app navigation to allow the user to navigate from one page to another in intuitive and user-friendly way to achieve the app use cases.</w:t>
-      </w:r>
+          <w:sz w:val="28"/>
+          <w:szCs w:val="28"/>
+        </w:rPr>
+      </w:pPr>
+      <w:r>
+        <w:rPr>
+          <w:rFonts w:asciiTheme="majorBidi" w:hAnsiTheme="majorBidi" w:cstheme="majorBidi"/>
+          <w:b/>
+          <w:bCs/>
+          <w:sz w:val="28"/>
+          <w:szCs w:val="28"/>
+        </w:rPr>
+        <w:lastRenderedPageBreak/>
+        <w:t>Application design documentation should include the Entities, Repositories and Web API class diagrams</w:t>
+      </w:r>
+      <w:r>
+        <w:rPr>
+          <w:rFonts w:asciiTheme="majorBidi" w:hAnsiTheme="majorBidi" w:cstheme="majorBidi"/>
+          <w:sz w:val="28"/>
+          <w:szCs w:val="28"/>
+        </w:rPr>
+        <w:t>.</w:t>
+      </w:r>
+    </w:p>
+    <w:p>
+      <w:pPr>
+        <w:pStyle w:val="ListParagraph"/>
+        <w:numPr>
+          <w:ilvl w:val="1"/>
+          <w:numId w:val="2"/>
+        </w:numPr>
+        <w:rPr>
+          <w:rFonts w:asciiTheme="majorBidi" w:hAnsiTheme="majorBidi" w:cstheme="majorBidi"/>
+          <w:sz w:val="28"/>
+          <w:szCs w:val="28"/>
+        </w:rPr>
+      </w:pPr>
+      <w:r>
+        <w:rPr>
+          <w:rFonts w:asciiTheme="majorBidi" w:hAnsiTheme="majorBidi" w:cstheme="majorBidi"/>
+          <w:b/>
+          <w:bCs/>
+          <w:sz w:val="28"/>
+          <w:szCs w:val="28"/>
+        </w:rPr>
+        <w:t xml:space="preserve">Repositories </w:t>
+      </w:r>
+      <w:r>
+        <w:rPr>
+          <w:rFonts w:asciiTheme="majorBidi" w:hAnsiTheme="majorBidi" w:cstheme="majorBidi"/>
+          <w:b/>
+          <w:bCs/>
+          <w:sz w:val="28"/>
+          <w:szCs w:val="28"/>
+        </w:rPr>
+        <w:t>Class diagrams</w:t>
+      </w:r>
+      <w:r>
+        <w:rPr>
+          <w:rFonts w:asciiTheme="majorBidi" w:hAnsiTheme="majorBidi" w:cstheme="majorBidi"/>
+          <w:sz w:val="28"/>
+          <w:szCs w:val="28"/>
+        </w:rPr>
+        <w:t>.</w:t>
+      </w:r>
+      <w:r>
+        <w:rPr>
+          <w:rFonts w:asciiTheme="majorBidi" w:hAnsiTheme="majorBidi" w:cstheme="majorBidi"/>
+          <w:sz w:val="28"/>
+          <w:szCs w:val="28"/>
+        </w:rPr>
+        <w:t xml:space="preserve"> </w:t>
+      </w:r>
+    </w:p>
+    <w:p>
+      <w:pPr>
+        <w:pStyle w:val="ListParagraph"/>
+        <w:ind w:left="1800"/>
+        <w:rPr>
+          <w:rFonts w:asciiTheme="majorBidi" w:hAnsiTheme="majorBidi" w:cstheme="majorBidi"/>
+          <w:b/>
+          <w:bCs/>
+          <w:sz w:val="28"/>
+          <w:szCs w:val="28"/>
+        </w:rPr>
+      </w:pPr>
+    </w:p>
+    <w:p>
+      <w:pPr>
+        <w:pStyle w:val="ListParagraph"/>
+        <w:ind w:left="1800"/>
+        <w:rPr>
+          <w:rFonts w:asciiTheme="majorBidi" w:hAnsiTheme="majorBidi" w:cstheme="majorBidi"/>
+          <w:b/>
+          <w:bCs/>
+          <w:sz w:val="28"/>
+          <w:szCs w:val="28"/>
+        </w:rPr>
+      </w:pPr>
+      <w:r>
+        <w:rPr>
+          <w:rFonts w:asciiTheme="majorBidi" w:hAnsiTheme="majorBidi" w:cstheme="majorBidi"/>
+          <w:b/>
+          <w:bCs/>
+          <w:sz w:val="28"/>
+          <w:szCs w:val="28"/>
+        </w:rPr>
+        <w:t>&lt;class diagram&gt;</w:t>
+      </w:r>
+    </w:p>
+    <w:p>
+      <w:pPr>
+        <w:pStyle w:val="ListParagraph"/>
+        <w:ind w:left="1800"/>
+        <w:rPr>
+          <w:rFonts w:asciiTheme="majorBidi" w:hAnsiTheme="majorBidi" w:cstheme="majorBidi"/>
+          <w:sz w:val="28"/>
+          <w:szCs w:val="28"/>
+        </w:rPr>
+      </w:pPr>
+    </w:p>
+    <w:p>
+      <w:pPr>
+        <w:pStyle w:val="ListParagraph"/>
+        <w:numPr>
+          <w:ilvl w:val="1"/>
+          <w:numId w:val="2"/>
+        </w:numPr>
+        <w:rPr>
+          <w:rFonts w:asciiTheme="majorBidi" w:hAnsiTheme="majorBidi" w:cstheme="majorBidi"/>
+          <w:sz w:val="28"/>
+          <w:szCs w:val="28"/>
+        </w:rPr>
+      </w:pPr>
+      <w:r>
+        <w:rPr>
+          <w:rFonts w:asciiTheme="majorBidi" w:hAnsiTheme="majorBidi" w:cstheme="majorBidi"/>
+          <w:b/>
+          <w:bCs/>
+          <w:sz w:val="28"/>
+          <w:szCs w:val="28"/>
+        </w:rPr>
+        <w:t>System Use Case Diagram</w:t>
+      </w:r>
+    </w:p>
+    <w:p>
+      <w:pPr>
+        <w:pStyle w:val="ListParagraph"/>
+        <w:ind w:left="1800"/>
+        <w:rPr>
+          <w:rFonts w:asciiTheme="majorBidi" w:hAnsiTheme="majorBidi" w:cstheme="majorBidi"/>
+          <w:sz w:val="28"/>
+          <w:szCs w:val="28"/>
+        </w:rPr>
+      </w:pPr>
+      <w:r>
+        <w:rPr>
+          <w:rFonts w:asciiTheme="majorBidi" w:hAnsiTheme="majorBidi" w:cstheme="majorBidi"/>
+          <w:noProof/>
+          <w:sz w:val="24"/>
+          <w:szCs w:val="24"/>
+        </w:rPr>
+        <w:drawing>
+          <wp:anchor distT="0" distB="0" distL="114300" distR="114300" simplePos="0" relativeHeight="251666432" behindDoc="0" locked="0" layoutInCell="1" allowOverlap="1" wp14:anchorId="45288484" wp14:editId="4136BBF4">
+            <wp:simplePos x="0" y="0"/>
+            <wp:positionH relativeFrom="column">
+              <wp:posOffset>559324</wp:posOffset>
+            </wp:positionH>
+            <wp:positionV relativeFrom="paragraph">
+              <wp:posOffset>58779</wp:posOffset>
+            </wp:positionV>
+            <wp:extent cx="5175885" cy="4687570"/>
+            <wp:effectExtent l="19050" t="19050" r="24765" b="17780"/>
+            <wp:wrapTopAndBottom/>
+            <wp:docPr id="1427534626" name="Picture 1" descr="A diagram of a person's diagram&#10;&#10;Description automatically generated"/>
+            <wp:cNvGraphicFramePr>
+              <a:graphicFrameLocks xmlns:a="http://schemas.openxmlformats.org/drawingml/2006/main" noChangeAspect="1"/>
+            </wp:cNvGraphicFramePr>
+            <a:graphic xmlns:a="http://schemas.openxmlformats.org/drawingml/2006/main">
+              <a:graphicData uri="http://schemas.openxmlformats.org/drawingml/2006/picture">
+                <pic:pic xmlns:pic="http://schemas.openxmlformats.org/drawingml/2006/picture">
+                  <pic:nvPicPr>
+                    <pic:cNvPr id="1427534626" name="Picture 1" descr="A diagram of a person's diagram&#10;&#10;Description automatically generated"/>
+                    <pic:cNvPicPr/>
+                  </pic:nvPicPr>
+                  <pic:blipFill>
+                    <a:blip r:embed="rId23">
+                      <a:extLst>
+                        <a:ext uri="{28A0092B-C50C-407E-A947-70E740481C1C}">
+                          <a14:useLocalDpi xmlns:a14="http://schemas.microsoft.com/office/drawing/2010/main" val="0"/>
+                        </a:ext>
+                      </a:extLst>
+                    </a:blip>
+                    <a:stretch>
+                      <a:fillRect/>
+                    </a:stretch>
+                  </pic:blipFill>
+                  <pic:spPr>
+                    <a:xfrm>
+                      <a:off x="0" y="0"/>
+                      <a:ext cx="5175885" cy="4687570"/>
+                    </a:xfrm>
+                    <a:prstGeom prst="rect">
+                      <a:avLst/>
+                    </a:prstGeom>
+                    <a:ln>
+                      <a:solidFill>
+                        <a:schemeClr val="tx1"/>
+                      </a:solidFill>
+                    </a:ln>
+                  </pic:spPr>
+                </pic:pic>
+              </a:graphicData>
+            </a:graphic>
+            <wp14:sizeRelH relativeFrom="margin">
+              <wp14:pctWidth>0</wp14:pctWidth>
+            </wp14:sizeRelH>
+            <wp14:sizeRelV relativeFrom="margin">
+              <wp14:pctHeight>0</wp14:pctHeight>
+            </wp14:sizeRelV>
+          </wp:anchor>
+        </w:drawing>
+      </w:r>
+    </w:p>
+    <w:p>
+      <w:pPr>
+        <w:pStyle w:val="ListParagraph"/>
+        <w:ind w:left="1800"/>
+        <w:rPr>
+          <w:rFonts w:asciiTheme="majorBidi" w:hAnsiTheme="majorBidi" w:cstheme="majorBidi"/>
+          <w:b/>
+          <w:bCs/>
+          <w:sz w:val="28"/>
+          <w:szCs w:val="28"/>
+        </w:rPr>
+      </w:pPr>
+    </w:p>
+    <w:p>
+      <w:pPr>
+        <w:pStyle w:val="ListParagraph"/>
+        <w:ind w:left="1800"/>
+        <w:rPr>
+          <w:rFonts w:asciiTheme="majorBidi" w:hAnsiTheme="majorBidi" w:cstheme="majorBidi"/>
+          <w:sz w:val="28"/>
+          <w:szCs w:val="28"/>
+        </w:rPr>
+      </w:pPr>
     </w:p>
     <w:p>
       <w:pPr>
@@ -1740,40 +4118,67 @@
       <w:r>
         <w:rPr>
           <w:rFonts w:asciiTheme="majorBidi" w:hAnsiTheme="majorBidi" w:cstheme="majorBidi"/>
-          <w:sz w:val="28"/>
-          <w:szCs w:val="28"/>
-        </w:rPr>
-        <w:t xml:space="preserve">For each use case, design and implement the Web API and the server-side data access repositories to read/write the app data from/to the data store. </w:t>
-      </w:r>
-      <w:r>
-        <w:rPr>
-          <w:rFonts w:asciiTheme="majorBidi" w:hAnsiTheme="majorBidi" w:cstheme="majorBidi"/>
-          <w:b/>
-          <w:bCs/>
-          <w:sz w:val="28"/>
-          <w:szCs w:val="28"/>
-          <w:u w:val="single"/>
-        </w:rPr>
-        <w:t>For phase 1, you can read/write simple JSON files that you need to create and initialize with some sample data.</w:t>
-      </w:r>
-    </w:p>
-    <w:p>
-      <w:pPr>
-        <w:rPr>
-          <w:rFonts w:asciiTheme="majorBidi" w:hAnsiTheme="majorBidi" w:cstheme="majorBidi"/>
-          <w:sz w:val="28"/>
-          <w:szCs w:val="28"/>
-        </w:rPr>
-      </w:pPr>
-    </w:p>
-    <w:p>
-      <w:pPr>
-        <w:rPr>
-          <w:rFonts w:asciiTheme="majorBidi" w:hAnsiTheme="majorBidi" w:cstheme="majorBidi"/>
-          <w:sz w:val="28"/>
-          <w:szCs w:val="28"/>
-        </w:rPr>
-      </w:pPr>
+          <w:b/>
+          <w:bCs/>
+          <w:sz w:val="28"/>
+          <w:szCs w:val="28"/>
+        </w:rPr>
+        <w:t>App testing</w:t>
+      </w:r>
+      <w:r>
+        <w:rPr>
+          <w:rFonts w:asciiTheme="majorBidi" w:hAnsiTheme="majorBidi" w:cstheme="majorBidi"/>
+          <w:b/>
+          <w:bCs/>
+          <w:sz w:val="28"/>
+          <w:szCs w:val="28"/>
+        </w:rPr>
+        <w:t>:</w:t>
+      </w:r>
+    </w:p>
+    <w:p>
+      <w:pPr>
+        <w:pStyle w:val="ListParagraph"/>
+        <w:numPr>
+          <w:ilvl w:val="1"/>
+          <w:numId w:val="2"/>
+        </w:numPr>
+        <w:rPr>
+          <w:rFonts w:asciiTheme="majorBidi" w:hAnsiTheme="majorBidi" w:cstheme="majorBidi"/>
+          <w:sz w:val="28"/>
+          <w:szCs w:val="28"/>
+        </w:rPr>
+      </w:pPr>
+      <w:r>
+        <w:rPr>
+          <w:rFonts w:asciiTheme="majorBidi" w:hAnsiTheme="majorBidi" w:cstheme="majorBidi"/>
+          <w:b/>
+          <w:bCs/>
+          <w:sz w:val="28"/>
+          <w:szCs w:val="28"/>
+        </w:rPr>
+        <w:t>S</w:t>
+      </w:r>
+      <w:r>
+        <w:rPr>
+          <w:rFonts w:asciiTheme="majorBidi" w:hAnsiTheme="majorBidi" w:cstheme="majorBidi"/>
+          <w:b/>
+          <w:bCs/>
+          <w:sz w:val="28"/>
+          <w:szCs w:val="28"/>
+        </w:rPr>
+        <w:t>creenshots</w:t>
+      </w:r>
+      <w:r>
+        <w:rPr>
+          <w:rFonts w:asciiTheme="majorBidi" w:hAnsiTheme="majorBidi" w:cstheme="majorBidi"/>
+          <w:b/>
+          <w:bCs/>
+          <w:sz w:val="28"/>
+          <w:szCs w:val="28"/>
+        </w:rPr>
+        <w:t xml:space="preserve"> &amp; Explanation </w:t>
+      </w:r>
     </w:p>
     <w:p>
       <w:pPr>
@@ -1796,242 +4201,19 @@
           <w:sz w:val="28"/>
           <w:szCs w:val="28"/>
         </w:rPr>
-        <w:t>Application design documentation should include the Entities, Repositories and Web API class diagrams</w:t>
-      </w:r>
-      <w:r>
-        <w:rPr>
-          <w:rFonts w:asciiTheme="majorBidi" w:hAnsiTheme="majorBidi" w:cstheme="majorBidi"/>
-          <w:sz w:val="28"/>
-          <w:szCs w:val="28"/>
-        </w:rPr>
-        <w:t>.</w:t>
+        <w:t>Challenges and Conclusion</w:t>
       </w:r>
     </w:p>
     <w:p>
       <w:pPr>
         <w:pStyle w:val="ListParagraph"/>
-        <w:numPr>
-          <w:ilvl w:val="1"/>
-          <w:numId w:val="2"/>
-        </w:numPr>
-        <w:rPr>
-          <w:rFonts w:asciiTheme="majorBidi" w:hAnsiTheme="majorBidi" w:cstheme="majorBidi"/>
-          <w:sz w:val="28"/>
-          <w:szCs w:val="28"/>
-        </w:rPr>
-      </w:pPr>
-      <w:r>
-        <w:rPr>
-          <w:rFonts w:asciiTheme="majorBidi" w:hAnsiTheme="majorBidi" w:cstheme="majorBidi"/>
-          <w:b/>
-          <w:bCs/>
-          <w:sz w:val="28"/>
-          <w:szCs w:val="28"/>
-        </w:rPr>
-        <w:t xml:space="preserve">Repositories </w:t>
-      </w:r>
-      <w:r>
-        <w:rPr>
-          <w:rFonts w:asciiTheme="majorBidi" w:hAnsiTheme="majorBidi" w:cstheme="majorBidi"/>
-          <w:b/>
-          <w:bCs/>
-          <w:sz w:val="28"/>
-          <w:szCs w:val="28"/>
-        </w:rPr>
-        <w:t>Class diagrams</w:t>
-      </w:r>
-      <w:r>
-        <w:rPr>
-          <w:rFonts w:asciiTheme="majorBidi" w:hAnsiTheme="majorBidi" w:cstheme="majorBidi"/>
-          <w:sz w:val="28"/>
-          <w:szCs w:val="28"/>
-        </w:rPr>
-        <w:t>.</w:t>
-      </w:r>
-      <w:r>
-        <w:rPr>
-          <w:rFonts w:asciiTheme="majorBidi" w:hAnsiTheme="majorBidi" w:cstheme="majorBidi"/>
-          <w:sz w:val="28"/>
-          <w:szCs w:val="28"/>
-        </w:rPr>
-        <w:t xml:space="preserve"> </w:t>
-      </w:r>
-    </w:p>
-    <w:p>
-      <w:pPr>
-        <w:pStyle w:val="ListParagraph"/>
-        <w:numPr>
-          <w:ilvl w:val="0"/>
-          <w:numId w:val="2"/>
-        </w:numPr>
-        <w:rPr>
-          <w:rFonts w:asciiTheme="majorBidi" w:hAnsiTheme="majorBidi" w:cstheme="majorBidi"/>
-          <w:sz w:val="28"/>
-          <w:szCs w:val="28"/>
-        </w:rPr>
-      </w:pPr>
-      <w:r>
-        <w:rPr>
-          <w:rFonts w:asciiTheme="majorBidi" w:hAnsiTheme="majorBidi" w:cstheme="majorBidi"/>
-          <w:b/>
-          <w:bCs/>
-          <w:sz w:val="28"/>
-          <w:szCs w:val="28"/>
-        </w:rPr>
-        <w:t>App testing</w:t>
-      </w:r>
-      <w:r>
-        <w:rPr>
-          <w:rFonts w:asciiTheme="majorBidi" w:hAnsiTheme="majorBidi" w:cstheme="majorBidi"/>
-          <w:b/>
-          <w:bCs/>
-          <w:sz w:val="28"/>
-          <w:szCs w:val="28"/>
-        </w:rPr>
-        <w:t>:</w:t>
-      </w:r>
-    </w:p>
-    <w:p>
-      <w:pPr>
-        <w:pStyle w:val="ListParagraph"/>
-        <w:numPr>
-          <w:ilvl w:val="1"/>
-          <w:numId w:val="2"/>
-        </w:numPr>
-        <w:rPr>
-          <w:rFonts w:asciiTheme="majorBidi" w:hAnsiTheme="majorBidi" w:cstheme="majorBidi"/>
-          <w:sz w:val="28"/>
-          <w:szCs w:val="28"/>
-        </w:rPr>
-      </w:pPr>
-      <w:r>
-        <w:rPr>
-          <w:rFonts w:asciiTheme="majorBidi" w:hAnsiTheme="majorBidi" w:cstheme="majorBidi"/>
-          <w:b/>
-          <w:bCs/>
-          <w:sz w:val="28"/>
-          <w:szCs w:val="28"/>
-        </w:rPr>
-        <w:t>screenshots</w:t>
-      </w:r>
-      <w:r>
-        <w:rPr>
-          <w:rFonts w:asciiTheme="majorBidi" w:hAnsiTheme="majorBidi" w:cstheme="majorBidi"/>
-          <w:b/>
-          <w:bCs/>
-          <w:sz w:val="28"/>
-          <w:szCs w:val="28"/>
-        </w:rPr>
-        <w:t xml:space="preserve"> </w:t>
-      </w:r>
-    </w:p>
-    <w:p>
-      <w:pPr>
-        <w:pStyle w:val="ListParagraph"/>
-        <w:numPr>
-          <w:ilvl w:val="0"/>
-          <w:numId w:val="2"/>
-        </w:numPr>
-        <w:rPr>
-          <w:rFonts w:asciiTheme="majorBidi" w:hAnsiTheme="majorBidi" w:cstheme="majorBidi"/>
-          <w:sz w:val="28"/>
-          <w:szCs w:val="28"/>
-        </w:rPr>
-      </w:pPr>
-      <w:r>
-        <w:rPr>
-          <w:rFonts w:asciiTheme="majorBidi" w:hAnsiTheme="majorBidi" w:cstheme="majorBidi"/>
-          <w:b/>
-          <w:bCs/>
-          <w:sz w:val="28"/>
-          <w:szCs w:val="28"/>
-        </w:rPr>
-        <w:t xml:space="preserve">GitHub Repo Link: </w:t>
-      </w:r>
-    </w:p>
-    <w:p>
-      <w:pPr>
-        <w:pStyle w:val="ListParagraph"/>
-        <w:numPr>
-          <w:ilvl w:val="1"/>
-          <w:numId w:val="2"/>
-        </w:numPr>
-        <w:rPr>
-          <w:rFonts w:asciiTheme="majorBidi" w:hAnsiTheme="majorBidi" w:cstheme="majorBidi"/>
-          <w:sz w:val="28"/>
-          <w:szCs w:val="28"/>
-        </w:rPr>
-      </w:pPr>
-      <w:r>
-        <w:rPr>
-          <w:rFonts w:asciiTheme="majorBidi" w:hAnsiTheme="majorBidi" w:cstheme="majorBidi"/>
-          <w:b/>
-          <w:bCs/>
-          <w:sz w:val="28"/>
-          <w:szCs w:val="28"/>
-        </w:rPr>
-        <w:t xml:space="preserve">Make it public </w:t>
-      </w:r>
-      <w:proofErr w:type="gramStart"/>
-      <w:r>
-        <w:rPr>
-          <w:rFonts w:asciiTheme="majorBidi" w:hAnsiTheme="majorBidi" w:cstheme="majorBidi"/>
-          <w:b/>
-          <w:bCs/>
-          <w:sz w:val="28"/>
-          <w:szCs w:val="28"/>
-        </w:rPr>
-        <w:t>repo</w:t>
-      </w:r>
-      <w:proofErr w:type="gramEnd"/>
-    </w:p>
-    <w:p>
-      <w:pPr>
-        <w:pStyle w:val="ListParagraph"/>
-        <w:numPr>
-          <w:ilvl w:val="0"/>
-          <w:numId w:val="2"/>
-        </w:numPr>
-        <w:rPr>
-          <w:rFonts w:asciiTheme="majorBidi" w:hAnsiTheme="majorBidi" w:cstheme="majorBidi"/>
-          <w:sz w:val="28"/>
-          <w:szCs w:val="28"/>
-        </w:rPr>
-      </w:pPr>
-      <w:r>
-        <w:rPr>
-          <w:rFonts w:asciiTheme="majorBidi" w:hAnsiTheme="majorBidi" w:cstheme="majorBidi"/>
-          <w:b/>
-          <w:bCs/>
-          <w:sz w:val="28"/>
-          <w:szCs w:val="28"/>
-        </w:rPr>
-        <w:t>Challenges and Conclusion</w:t>
-      </w:r>
-    </w:p>
-    <w:p>
-      <w:pPr>
-        <w:pStyle w:val="ListParagraph"/>
-        <w:numPr>
-          <w:ilvl w:val="0"/>
-          <w:numId w:val="2"/>
-        </w:numPr>
-        <w:rPr>
-          <w:rFonts w:asciiTheme="majorBidi" w:hAnsiTheme="majorBidi" w:cstheme="majorBidi"/>
-          <w:sz w:val="28"/>
-          <w:szCs w:val="28"/>
-        </w:rPr>
-      </w:pPr>
-      <w:r>
-        <w:rPr>
-          <w:rFonts w:asciiTheme="majorBidi" w:hAnsiTheme="majorBidi" w:cstheme="majorBidi"/>
-          <w:b/>
-          <w:bCs/>
-          <w:sz w:val="28"/>
-          <w:szCs w:val="28"/>
-        </w:rPr>
-        <w:t>Resources &amp; References</w:t>
-      </w:r>
+        <w:ind w:left="1080"/>
+        <w:rPr>
+          <w:rFonts w:asciiTheme="majorBidi" w:hAnsiTheme="majorBidi" w:cstheme="majorBidi"/>
+          <w:sz w:val="28"/>
+          <w:szCs w:val="28"/>
+        </w:rPr>
+      </w:pPr>
     </w:p>
     <w:sectPr>
       <w:pgSz w:w="12240" w:h="15840"/>
@@ -2135,6 +4317,155 @@
     </w:lvl>
   </w:abstractNum>
   <w:abstractNum w:abstractNumId="1" w15:restartNumberingAfterBreak="0">
+    <w:nsid w:val="42EB7DD4"/>
+    <w:multiLevelType w:val="multilevel"/>
+    <w:tmpl w:val="26781D66"/>
+    <w:lvl w:ilvl="0">
+      <w:start w:val="1"/>
+      <w:numFmt w:val="bullet"/>
+      <w:lvlText w:val=""/>
+      <w:lvlJc w:val="left"/>
+      <w:pPr>
+        <w:tabs>
+          <w:tab w:val="num" w:pos="1080"/>
+        </w:tabs>
+        <w:ind w:left="1080" w:hanging="360"/>
+      </w:pPr>
+      <w:rPr>
+        <w:rFonts w:ascii="Symbol" w:hAnsi="Symbol" w:hint="default"/>
+        <w:sz w:val="20"/>
+      </w:rPr>
+    </w:lvl>
+    <w:lvl w:ilvl="1" w:tentative="1">
+      <w:start w:val="1"/>
+      <w:numFmt w:val="bullet"/>
+      <w:lvlText w:val=""/>
+      <w:lvlJc w:val="left"/>
+      <w:pPr>
+        <w:tabs>
+          <w:tab w:val="num" w:pos="1800"/>
+        </w:tabs>
+        <w:ind w:left="1800" w:hanging="360"/>
+      </w:pPr>
+      <w:rPr>
+        <w:rFonts w:ascii="Symbol" w:hAnsi="Symbol" w:hint="default"/>
+        <w:sz w:val="20"/>
+      </w:rPr>
+    </w:lvl>
+    <w:lvl w:ilvl="2" w:tentative="1">
+      <w:start w:val="1"/>
+      <w:numFmt w:val="bullet"/>
+      <w:lvlText w:val=""/>
+      <w:lvlJc w:val="left"/>
+      <w:pPr>
+        <w:tabs>
+          <w:tab w:val="num" w:pos="2520"/>
+        </w:tabs>
+        <w:ind w:left="2520" w:hanging="360"/>
+      </w:pPr>
+      <w:rPr>
+        <w:rFonts w:ascii="Symbol" w:hAnsi="Symbol" w:hint="default"/>
+        <w:sz w:val="20"/>
+      </w:rPr>
+    </w:lvl>
+    <w:lvl w:ilvl="3" w:tentative="1">
+      <w:start w:val="1"/>
+      <w:numFmt w:val="bullet"/>
+      <w:lvlText w:val=""/>
+      <w:lvlJc w:val="left"/>
+      <w:pPr>
+        <w:tabs>
+          <w:tab w:val="num" w:pos="3240"/>
+        </w:tabs>
+        <w:ind w:left="3240" w:hanging="360"/>
+      </w:pPr>
+      <w:rPr>
+        <w:rFonts w:ascii="Symbol" w:hAnsi="Symbol" w:hint="default"/>
+        <w:sz w:val="20"/>
+      </w:rPr>
+    </w:lvl>
+    <w:lvl w:ilvl="4" w:tentative="1">
+      <w:start w:val="1"/>
+      <w:numFmt w:val="bullet"/>
+      <w:lvlText w:val=""/>
+      <w:lvlJc w:val="left"/>
+      <w:pPr>
+        <w:tabs>
+          <w:tab w:val="num" w:pos="3960"/>
+        </w:tabs>
+        <w:ind w:left="3960" w:hanging="360"/>
+      </w:pPr>
+      <w:rPr>
+        <w:rFonts w:ascii="Symbol" w:hAnsi="Symbol" w:hint="default"/>
+        <w:sz w:val="20"/>
+      </w:rPr>
+    </w:lvl>
+    <w:lvl w:ilvl="5" w:tentative="1">
+      <w:start w:val="1"/>
+      <w:numFmt w:val="bullet"/>
+      <w:lvlText w:val=""/>
+      <w:lvlJc w:val="left"/>
+      <w:pPr>
+        <w:tabs>
+          <w:tab w:val="num" w:pos="4680"/>
+        </w:tabs>
+        <w:ind w:left="4680" w:hanging="360"/>
+      </w:pPr>
+      <w:rPr>
+        <w:rFonts w:ascii="Symbol" w:hAnsi="Symbol" w:hint="default"/>
+        <w:sz w:val="20"/>
+      </w:rPr>
+    </w:lvl>
+    <w:lvl w:ilvl="6" w:tentative="1">
+      <w:start w:val="1"/>
+      <w:numFmt w:val="bullet"/>
+      <w:lvlText w:val=""/>
+      <w:lvlJc w:val="left"/>
+      <w:pPr>
+        <w:tabs>
+          <w:tab w:val="num" w:pos="5400"/>
+        </w:tabs>
+        <w:ind w:left="5400" w:hanging="360"/>
+      </w:pPr>
+      <w:rPr>
+        <w:rFonts w:ascii="Symbol" w:hAnsi="Symbol" w:hint="default"/>
+        <w:sz w:val="20"/>
+      </w:rPr>
+    </w:lvl>
+    <w:lvl w:ilvl="7" w:tentative="1">
+      <w:start w:val="1"/>
+      <w:numFmt w:val="bullet"/>
+      <w:lvlText w:val=""/>
+      <w:lvlJc w:val="left"/>
+      <w:pPr>
+        <w:tabs>
+          <w:tab w:val="num" w:pos="6120"/>
+        </w:tabs>
+        <w:ind w:left="6120" w:hanging="360"/>
+      </w:pPr>
+      <w:rPr>
+        <w:rFonts w:ascii="Symbol" w:hAnsi="Symbol" w:hint="default"/>
+        <w:sz w:val="20"/>
+      </w:rPr>
+    </w:lvl>
+    <w:lvl w:ilvl="8" w:tentative="1">
+      <w:start w:val="1"/>
+      <w:numFmt w:val="bullet"/>
+      <w:lvlText w:val=""/>
+      <w:lvlJc w:val="left"/>
+      <w:pPr>
+        <w:tabs>
+          <w:tab w:val="num" w:pos="6840"/>
+        </w:tabs>
+        <w:ind w:left="6840" w:hanging="360"/>
+      </w:pPr>
+      <w:rPr>
+        <w:rFonts w:ascii="Symbol" w:hAnsi="Symbol" w:hint="default"/>
+        <w:sz w:val="20"/>
+      </w:rPr>
+    </w:lvl>
+  </w:abstractNum>
+  <w:abstractNum w:abstractNumId="2" w15:restartNumberingAfterBreak="0">
     <w:nsid w:val="5D721B5C"/>
     <w:multiLevelType w:val="hybridMultilevel"/>
     <w:tmpl w:val="62E0A462"/>
@@ -2223,11 +4554,166 @@
       </w:pPr>
     </w:lvl>
   </w:abstractNum>
+  <w:abstractNum w:abstractNumId="3" w15:restartNumberingAfterBreak="0">
+    <w:nsid w:val="5DB11922"/>
+    <w:multiLevelType w:val="multilevel"/>
+    <w:tmpl w:val="BA7E28D8"/>
+    <w:lvl w:ilvl="0">
+      <w:start w:val="1"/>
+      <w:numFmt w:val="bullet"/>
+      <w:lvlText w:val=""/>
+      <w:lvlJc w:val="left"/>
+      <w:pPr>
+        <w:tabs>
+          <w:tab w:val="num" w:pos="1080"/>
+        </w:tabs>
+        <w:ind w:left="1080" w:hanging="360"/>
+      </w:pPr>
+      <w:rPr>
+        <w:rFonts w:ascii="Symbol" w:hAnsi="Symbol" w:hint="default"/>
+        <w:sz w:val="20"/>
+      </w:rPr>
+    </w:lvl>
+    <w:lvl w:ilvl="1" w:tentative="1">
+      <w:start w:val="1"/>
+      <w:numFmt w:val="bullet"/>
+      <w:lvlText w:val=""/>
+      <w:lvlJc w:val="left"/>
+      <w:pPr>
+        <w:tabs>
+          <w:tab w:val="num" w:pos="1800"/>
+        </w:tabs>
+        <w:ind w:left="1800" w:hanging="360"/>
+      </w:pPr>
+      <w:rPr>
+        <w:rFonts w:ascii="Symbol" w:hAnsi="Symbol" w:hint="default"/>
+        <w:sz w:val="20"/>
+      </w:rPr>
+    </w:lvl>
+    <w:lvl w:ilvl="2" w:tentative="1">
+      <w:start w:val="1"/>
+      <w:numFmt w:val="bullet"/>
+      <w:lvlText w:val=""/>
+      <w:lvlJc w:val="left"/>
+      <w:pPr>
+        <w:tabs>
+          <w:tab w:val="num" w:pos="2520"/>
+        </w:tabs>
+        <w:ind w:left="2520" w:hanging="360"/>
+      </w:pPr>
+      <w:rPr>
+        <w:rFonts w:ascii="Symbol" w:hAnsi="Symbol" w:hint="default"/>
+        <w:sz w:val="20"/>
+      </w:rPr>
+    </w:lvl>
+    <w:lvl w:ilvl="3" w:tentative="1">
+      <w:start w:val="1"/>
+      <w:numFmt w:val="bullet"/>
+      <w:lvlText w:val=""/>
+      <w:lvlJc w:val="left"/>
+      <w:pPr>
+        <w:tabs>
+          <w:tab w:val="num" w:pos="3240"/>
+        </w:tabs>
+        <w:ind w:left="3240" w:hanging="360"/>
+      </w:pPr>
+      <w:rPr>
+        <w:rFonts w:ascii="Symbol" w:hAnsi="Symbol" w:hint="default"/>
+        <w:sz w:val="20"/>
+      </w:rPr>
+    </w:lvl>
+    <w:lvl w:ilvl="4" w:tentative="1">
+      <w:start w:val="1"/>
+      <w:numFmt w:val="bullet"/>
+      <w:lvlText w:val=""/>
+      <w:lvlJc w:val="left"/>
+      <w:pPr>
+        <w:tabs>
+          <w:tab w:val="num" w:pos="3960"/>
+        </w:tabs>
+        <w:ind w:left="3960" w:hanging="360"/>
+      </w:pPr>
+      <w:rPr>
+        <w:rFonts w:ascii="Symbol" w:hAnsi="Symbol" w:hint="default"/>
+        <w:sz w:val="20"/>
+      </w:rPr>
+    </w:lvl>
+    <w:lvl w:ilvl="5" w:tentative="1">
+      <w:start w:val="1"/>
+      <w:numFmt w:val="bullet"/>
+      <w:lvlText w:val=""/>
+      <w:lvlJc w:val="left"/>
+      <w:pPr>
+        <w:tabs>
+          <w:tab w:val="num" w:pos="4680"/>
+        </w:tabs>
+        <w:ind w:left="4680" w:hanging="360"/>
+      </w:pPr>
+      <w:rPr>
+        <w:rFonts w:ascii="Symbol" w:hAnsi="Symbol" w:hint="default"/>
+        <w:sz w:val="20"/>
+      </w:rPr>
+    </w:lvl>
+    <w:lvl w:ilvl="6" w:tentative="1">
+      <w:start w:val="1"/>
+      <w:numFmt w:val="bullet"/>
+      <w:lvlText w:val=""/>
+      <w:lvlJc w:val="left"/>
+      <w:pPr>
+        <w:tabs>
+          <w:tab w:val="num" w:pos="5400"/>
+        </w:tabs>
+        <w:ind w:left="5400" w:hanging="360"/>
+      </w:pPr>
+      <w:rPr>
+        <w:rFonts w:ascii="Symbol" w:hAnsi="Symbol" w:hint="default"/>
+        <w:sz w:val="20"/>
+      </w:rPr>
+    </w:lvl>
+    <w:lvl w:ilvl="7" w:tentative="1">
+      <w:start w:val="1"/>
+      <w:numFmt w:val="bullet"/>
+      <w:lvlText w:val=""/>
+      <w:lvlJc w:val="left"/>
+      <w:pPr>
+        <w:tabs>
+          <w:tab w:val="num" w:pos="6120"/>
+        </w:tabs>
+        <w:ind w:left="6120" w:hanging="360"/>
+      </w:pPr>
+      <w:rPr>
+        <w:rFonts w:ascii="Symbol" w:hAnsi="Symbol" w:hint="default"/>
+        <w:sz w:val="20"/>
+      </w:rPr>
+    </w:lvl>
+    <w:lvl w:ilvl="8" w:tentative="1">
+      <w:start w:val="1"/>
+      <w:numFmt w:val="bullet"/>
+      <w:lvlText w:val=""/>
+      <w:lvlJc w:val="left"/>
+      <w:pPr>
+        <w:tabs>
+          <w:tab w:val="num" w:pos="6840"/>
+        </w:tabs>
+        <w:ind w:left="6840" w:hanging="360"/>
+      </w:pPr>
+      <w:rPr>
+        <w:rFonts w:ascii="Symbol" w:hAnsi="Symbol" w:hint="default"/>
+        <w:sz w:val="20"/>
+      </w:rPr>
+    </w:lvl>
+  </w:abstractNum>
   <w:num w:numId="1" w16cid:durableId="1550140861">
-    <w:abstractNumId w:val="1"/>
+    <w:abstractNumId w:val="2"/>
   </w:num>
   <w:num w:numId="2" w16cid:durableId="1671179592">
     <w:abstractNumId w:val="0"/>
+  </w:num>
+  <w:num w:numId="3" w16cid:durableId="452746738">
+    <w:abstractNumId w:val="1"/>
+  </w:num>
+  <w:num w:numId="4" w16cid:durableId="864253431">
+    <w:abstractNumId w:val="3"/>
   </w:num>
 </w:numbering>
 </file>
@@ -2836,7 +5322,6 @@
   <w:style w:type="character" w:default="1" w:styleId="DefaultParagraphFont">
     <w:name w:val="Default Paragraph Font"/>
     <w:uiPriority w:val="1"/>
-    <w:semiHidden/>
     <w:unhideWhenUsed/>
   </w:style>
   <w:style w:type="table" w:default="1" w:styleId="TableNormal">
@@ -3300,6 +5785,25 @@
       </w:tcPr>
     </w:tblStylePr>
   </w:style>
+  <w:style w:type="paragraph" w:styleId="Caption">
+    <w:name w:val="caption"/>
+    <w:basedOn w:val="Normal"/>
+    <w:next w:val="Normal"/>
+    <w:uiPriority w:val="35"/>
+    <w:unhideWhenUsed/>
+    <w:qFormat/>
+    <w:rsid w:val="00977193"/>
+    <w:pPr>
+      <w:spacing w:after="200" w:line="240" w:lineRule="auto"/>
+    </w:pPr>
+    <w:rPr>
+      <w:i/>
+      <w:iCs/>
+      <w:color w:val="0E2841" w:themeColor="text2"/>
+      <w:sz w:val="18"/>
+      <w:szCs w:val="18"/>
+    </w:rPr>
+  </w:style>
 </w:styles>
 </file>
 

</xml_diff>